<commit_message>
Proper code and examples added
</commit_message>
<xml_diff>
--- a/Diymore MG996R/Building Instructions/Building Instructions.docx
+++ b/Diymore MG996R/Building Instructions/Building Instructions.docx
@@ -684,25 +684,7 @@
                                           <w:sz w:val="36"/>
                                           <w:szCs w:val="36"/>
                                         </w:rPr>
-                                        <w:t>Alex Pylypenko (</w:t>
-                                      </w:r>
-                                      <w:proofErr w:type="spellStart"/>
-                                      <w:r>
-                                        <w:rPr>
-                                          <w:color w:val="92D050"/>
-                                          <w:sz w:val="36"/>
-                                          <w:szCs w:val="36"/>
-                                        </w:rPr>
-                                        <w:t>macaquedev</w:t>
-                                      </w:r>
-                                      <w:proofErr w:type="spellEnd"/>
-                                      <w:r>
-                                        <w:rPr>
-                                          <w:color w:val="92D050"/>
-                                          <w:sz w:val="36"/>
-                                          <w:szCs w:val="36"/>
-                                        </w:rPr>
-                                        <w:t>)</w:t>
+                                        <w:t>Alex Pylypenko (macaquedev)</w:t>
                                       </w:r>
                                     </w:p>
                                   </w:sdtContent>
@@ -846,25 +828,7 @@
                                     <w:sz w:val="36"/>
                                     <w:szCs w:val="36"/>
                                   </w:rPr>
-                                  <w:t>Alex Pylypenko (</w:t>
-                                </w:r>
-                                <w:proofErr w:type="spellStart"/>
-                                <w:r>
-                                  <w:rPr>
-                                    <w:color w:val="92D050"/>
-                                    <w:sz w:val="36"/>
-                                    <w:szCs w:val="36"/>
-                                  </w:rPr>
-                                  <w:t>macaquedev</w:t>
-                                </w:r>
-                                <w:proofErr w:type="spellEnd"/>
-                                <w:r>
-                                  <w:rPr>
-                                    <w:color w:val="92D050"/>
-                                    <w:sz w:val="36"/>
-                                    <w:szCs w:val="36"/>
-                                  </w:rPr>
-                                  <w:t>)</w:t>
+                                  <w:t>Alex Pylypenko (macaquedev)</w:t>
                                 </w:r>
                               </w:p>
                             </w:sdtContent>
@@ -922,44 +886,35 @@
           <w:sz w:val="52"/>
           <w:szCs w:val="52"/>
         </w:rPr>
-        <w:t xml:space="preserve">These will work for ANY model of </w:t>
-      </w:r>
-      <w:proofErr w:type="spellStart"/>
+        <w:t>These will work for ANY model of APQuad with ANY servo (other than 2DOF version</w:t>
+      </w:r>
       <w:r>
         <w:rPr>
           <w:sz w:val="52"/>
           <w:szCs w:val="52"/>
         </w:rPr>
-        <w:t>APQuad</w:t>
-      </w:r>
-      <w:proofErr w:type="spellEnd"/>
+        <w:t>s</w:t>
+      </w:r>
       <w:r>
         <w:rPr>
           <w:sz w:val="52"/>
           <w:szCs w:val="52"/>
         </w:rPr>
-        <w:t xml:space="preserve"> with ANY servo (other than 2DOF version</w:t>
+        <w:t>). The parts may look slightly different depending on which model you have, but please rest assured that the assembly WILL be correct no matter which servo is used</w:t>
       </w:r>
       <w:r>
         <w:rPr>
           <w:sz w:val="52"/>
           <w:szCs w:val="52"/>
         </w:rPr>
-        <w:t>s</w:t>
+        <w:t>. However, the Electronics part is slightly different for 9g servos</w:t>
       </w:r>
       <w:r>
         <w:rPr>
           <w:sz w:val="52"/>
           <w:szCs w:val="52"/>
         </w:rPr>
-        <w:t>). The parts may look slightly different depending on which model you have, but please rest assured that the assembly WILL be correct no matter which servo is used</w:t>
-      </w:r>
-      <w:r>
-        <w:rPr>
-          <w:sz w:val="52"/>
-          <w:szCs w:val="52"/>
-        </w:rPr>
-        <w:t>. However, the Electronics part is slightly different for 9g servos</w:t>
+        <w:t>.</w:t>
       </w:r>
     </w:p>
     <w:p>
@@ -1236,158 +1191,97 @@
           <w:sz w:val="28"/>
           <w:szCs w:val="28"/>
         </w:rPr>
-        <w:t xml:space="preserve">1x Base </w:t>
-      </w:r>
-      <w:proofErr w:type="spellStart"/>
-      <w:r>
-        <w:rPr>
-          <w:sz w:val="28"/>
-          <w:szCs w:val="28"/>
-        </w:rPr>
-        <w:t>Plate.stl</w:t>
-      </w:r>
-      <w:proofErr w:type="spellEnd"/>
-    </w:p>
-    <w:p>
-      <w:pPr>
-        <w:tabs>
-          <w:tab w:val="left" w:pos="1755"/>
-        </w:tabs>
-        <w:rPr>
-          <w:sz w:val="28"/>
-          <w:szCs w:val="28"/>
-        </w:rPr>
-      </w:pPr>
-      <w:r>
-        <w:rPr>
-          <w:sz w:val="28"/>
-          <w:szCs w:val="28"/>
-        </w:rPr>
-        <w:t xml:space="preserve">4x </w:t>
-      </w:r>
-      <w:proofErr w:type="spellStart"/>
-      <w:r>
-        <w:rPr>
-          <w:sz w:val="28"/>
-          <w:szCs w:val="28"/>
-        </w:rPr>
-        <w:t>Foot.stl</w:t>
-      </w:r>
-      <w:proofErr w:type="spellEnd"/>
-    </w:p>
-    <w:p>
-      <w:pPr>
-        <w:tabs>
-          <w:tab w:val="left" w:pos="1755"/>
-        </w:tabs>
-        <w:rPr>
-          <w:sz w:val="28"/>
-          <w:szCs w:val="28"/>
-        </w:rPr>
-      </w:pPr>
-      <w:r>
-        <w:rPr>
-          <w:sz w:val="28"/>
-          <w:szCs w:val="28"/>
-        </w:rPr>
-        <w:t xml:space="preserve">4x </w:t>
-      </w:r>
-      <w:proofErr w:type="spellStart"/>
-      <w:r>
-        <w:rPr>
-          <w:sz w:val="28"/>
-          <w:szCs w:val="28"/>
-        </w:rPr>
-        <w:t>Leg.stl</w:t>
-      </w:r>
-      <w:proofErr w:type="spellEnd"/>
-    </w:p>
-    <w:p>
-      <w:pPr>
-        <w:tabs>
-          <w:tab w:val="left" w:pos="1755"/>
-        </w:tabs>
-        <w:rPr>
-          <w:sz w:val="28"/>
-          <w:szCs w:val="28"/>
-        </w:rPr>
-      </w:pPr>
-      <w:r>
-        <w:rPr>
-          <w:sz w:val="28"/>
-          <w:szCs w:val="28"/>
-        </w:rPr>
-        <w:t xml:space="preserve">2x </w:t>
-      </w:r>
-      <w:proofErr w:type="spellStart"/>
-      <w:r>
-        <w:rPr>
-          <w:sz w:val="28"/>
-          <w:szCs w:val="28"/>
-        </w:rPr>
-        <w:t>Hip.stl</w:t>
-      </w:r>
-      <w:proofErr w:type="spellEnd"/>
-    </w:p>
-    <w:p>
-      <w:pPr>
-        <w:tabs>
-          <w:tab w:val="left" w:pos="1755"/>
-        </w:tabs>
-        <w:rPr>
-          <w:sz w:val="28"/>
-          <w:szCs w:val="28"/>
-        </w:rPr>
-      </w:pPr>
-      <w:r>
-        <w:rPr>
-          <w:sz w:val="28"/>
-          <w:szCs w:val="28"/>
-        </w:rPr>
-        <w:t xml:space="preserve">2x Mirrored </w:t>
-      </w:r>
-      <w:proofErr w:type="spellStart"/>
-      <w:r>
-        <w:rPr>
-          <w:sz w:val="28"/>
-          <w:szCs w:val="28"/>
-        </w:rPr>
-        <w:t>Hip.stl</w:t>
-      </w:r>
-      <w:proofErr w:type="spellEnd"/>
-    </w:p>
-    <w:p>
-      <w:pPr>
-        <w:tabs>
-          <w:tab w:val="left" w:pos="1755"/>
-        </w:tabs>
-        <w:rPr>
-          <w:sz w:val="28"/>
-          <w:szCs w:val="28"/>
-        </w:rPr>
-      </w:pPr>
-      <w:r>
-        <w:rPr>
-          <w:sz w:val="28"/>
-          <w:szCs w:val="28"/>
-        </w:rPr>
-        <w:t xml:space="preserve">These files </w:t>
-      </w:r>
-      <w:proofErr w:type="gramStart"/>
-      <w:r>
-        <w:rPr>
-          <w:sz w:val="28"/>
-          <w:szCs w:val="28"/>
-        </w:rPr>
-        <w:t>are located in</w:t>
-      </w:r>
-      <w:proofErr w:type="gramEnd"/>
-      <w:r>
-        <w:rPr>
-          <w:sz w:val="28"/>
-          <w:szCs w:val="28"/>
-        </w:rPr>
-        <w:t xml:space="preserve"> the ‘To 3D print folder’</w:t>
+        <w:t>1x Base Plate.stl</w:t>
+      </w:r>
+    </w:p>
+    <w:p>
+      <w:pPr>
+        <w:tabs>
+          <w:tab w:val="left" w:pos="1755"/>
+        </w:tabs>
+        <w:rPr>
+          <w:sz w:val="28"/>
+          <w:szCs w:val="28"/>
+        </w:rPr>
+      </w:pPr>
+      <w:r>
+        <w:rPr>
+          <w:sz w:val="28"/>
+          <w:szCs w:val="28"/>
+        </w:rPr>
+        <w:t>4x Foot.stl</w:t>
+      </w:r>
+    </w:p>
+    <w:p>
+      <w:pPr>
+        <w:tabs>
+          <w:tab w:val="left" w:pos="1755"/>
+        </w:tabs>
+        <w:rPr>
+          <w:sz w:val="28"/>
+          <w:szCs w:val="28"/>
+        </w:rPr>
+      </w:pPr>
+      <w:r>
+        <w:rPr>
+          <w:sz w:val="28"/>
+          <w:szCs w:val="28"/>
+        </w:rPr>
+        <w:t>4x Leg.stl</w:t>
+      </w:r>
+    </w:p>
+    <w:p>
+      <w:pPr>
+        <w:tabs>
+          <w:tab w:val="left" w:pos="1755"/>
+        </w:tabs>
+        <w:rPr>
+          <w:sz w:val="28"/>
+          <w:szCs w:val="28"/>
+        </w:rPr>
+      </w:pPr>
+      <w:r>
+        <w:rPr>
+          <w:sz w:val="28"/>
+          <w:szCs w:val="28"/>
+        </w:rPr>
+        <w:t>2x Hip.stl</w:t>
+      </w:r>
+    </w:p>
+    <w:p>
+      <w:pPr>
+        <w:tabs>
+          <w:tab w:val="left" w:pos="1755"/>
+        </w:tabs>
+        <w:rPr>
+          <w:sz w:val="28"/>
+          <w:szCs w:val="28"/>
+        </w:rPr>
+      </w:pPr>
+      <w:r>
+        <w:rPr>
+          <w:sz w:val="28"/>
+          <w:szCs w:val="28"/>
+        </w:rPr>
+        <w:t>2x Mirrored Hip.stl</w:t>
+      </w:r>
+    </w:p>
+    <w:p>
+      <w:pPr>
+        <w:tabs>
+          <w:tab w:val="left" w:pos="1755"/>
+        </w:tabs>
+        <w:rPr>
+          <w:sz w:val="28"/>
+          <w:szCs w:val="28"/>
+        </w:rPr>
+      </w:pPr>
+      <w:r>
+        <w:rPr>
+          <w:sz w:val="28"/>
+          <w:szCs w:val="28"/>
+        </w:rPr>
+        <w:t>These files are located in the ‘To 3D print folder’</w:t>
       </w:r>
     </w:p>
     <w:p>
@@ -1434,44 +1328,26 @@
           <w:sz w:val="28"/>
           <w:szCs w:val="28"/>
         </w:rPr>
-        <w:t xml:space="preserve">1x </w:t>
-      </w:r>
-      <w:proofErr w:type="spellStart"/>
-      <w:r>
-        <w:rPr>
-          <w:sz w:val="28"/>
-          <w:szCs w:val="28"/>
-        </w:rPr>
-        <w:t>Dome.stl</w:t>
-      </w:r>
-      <w:proofErr w:type="spellEnd"/>
-    </w:p>
-    <w:p>
-      <w:pPr>
-        <w:tabs>
-          <w:tab w:val="left" w:pos="1755"/>
-        </w:tabs>
-        <w:rPr>
-          <w:sz w:val="28"/>
-          <w:szCs w:val="28"/>
-        </w:rPr>
-      </w:pPr>
-      <w:r>
-        <w:rPr>
-          <w:sz w:val="28"/>
-          <w:szCs w:val="28"/>
-        </w:rPr>
-        <w:t xml:space="preserve">3x Mount for </w:t>
-      </w:r>
-      <w:proofErr w:type="spellStart"/>
-      <w:r>
-        <w:rPr>
-          <w:sz w:val="28"/>
-          <w:szCs w:val="28"/>
-        </w:rPr>
-        <w:t>dome.stl</w:t>
-      </w:r>
-      <w:proofErr w:type="spellEnd"/>
+        <w:t>1x Dome.stl</w:t>
+      </w:r>
+    </w:p>
+    <w:p>
+      <w:pPr>
+        <w:tabs>
+          <w:tab w:val="left" w:pos="1755"/>
+        </w:tabs>
+        <w:rPr>
+          <w:sz w:val="28"/>
+          <w:szCs w:val="28"/>
+        </w:rPr>
+      </w:pPr>
+      <w:r>
+        <w:rPr>
+          <w:sz w:val="28"/>
+          <w:szCs w:val="28"/>
+        </w:rPr>
+        <w:t>3x Mount for dome.stl</w:t>
+      </w:r>
     </w:p>
     <w:p>
       <w:pPr>
@@ -1650,21 +1526,12 @@
           <w:szCs w:val="28"/>
         </w:rPr>
       </w:pPr>
-      <w:proofErr w:type="spellStart"/>
-      <w:r>
-        <w:rPr>
-          <w:sz w:val="28"/>
-          <w:szCs w:val="28"/>
-        </w:rPr>
-        <w:t>Prusaslicer</w:t>
-      </w:r>
-      <w:proofErr w:type="spellEnd"/>
-      <w:r>
-        <w:rPr>
-          <w:sz w:val="28"/>
-          <w:szCs w:val="28"/>
-        </w:rPr>
-        <w:t xml:space="preserve"> or equivalent</w:t>
+      <w:r>
+        <w:rPr>
+          <w:sz w:val="28"/>
+          <w:szCs w:val="28"/>
+        </w:rPr>
+        <w:t>Prusaslicer or equivalent</w:t>
       </w:r>
       <w:r>
         <w:rPr>
@@ -2055,7 +1922,6 @@
         <w:tab/>
         <w:t xml:space="preserve">Arduino command </w:t>
       </w:r>
-      <w:proofErr w:type="spellStart"/>
       <w:r>
         <w:rPr>
           <w:i/>
@@ -2063,37 +1929,7 @@
           <w:sz w:val="28"/>
           <w:szCs w:val="28"/>
         </w:rPr>
-        <w:t>moveServo</w:t>
-      </w:r>
-      <w:proofErr w:type="spellEnd"/>
-      <w:r>
-        <w:rPr>
-          <w:i/>
-          <w:iCs/>
-          <w:sz w:val="28"/>
-          <w:szCs w:val="28"/>
-        </w:rPr>
-        <w:t>(</w:t>
-      </w:r>
-      <w:proofErr w:type="spellStart"/>
-      <w:r>
-        <w:rPr>
-          <w:i/>
-          <w:iCs/>
-          <w:sz w:val="28"/>
-          <w:szCs w:val="28"/>
-        </w:rPr>
-        <w:t>blh</w:t>
-      </w:r>
-      <w:proofErr w:type="spellEnd"/>
-      <w:r>
-        <w:rPr>
-          <w:i/>
-          <w:iCs/>
-          <w:sz w:val="28"/>
-          <w:szCs w:val="28"/>
-        </w:rPr>
-        <w:t xml:space="preserve">, 90); </w:t>
+        <w:t xml:space="preserve">moveServo(blh, 90); </w:t>
       </w:r>
       <w:r>
         <w:rPr>
@@ -2327,23 +2163,7 @@
           <w:sz w:val="28"/>
           <w:szCs w:val="28"/>
         </w:rPr>
-        <w:t xml:space="preserve">. Please follow the instructions in step 1 as to what to do with the attachments (regarding midpoints etc.), however, please make 2 feet as in the diagram below and 2 feet with the attachment 180 degrees from where it is in the diagram below. Please keep the ones that are as per the diagram away from the mirrored ones and please remember which ones </w:t>
-      </w:r>
-      <w:proofErr w:type="gramStart"/>
-      <w:r>
-        <w:rPr>
-          <w:sz w:val="28"/>
-          <w:szCs w:val="28"/>
-        </w:rPr>
-        <w:t>aren’t</w:t>
-      </w:r>
-      <w:proofErr w:type="gramEnd"/>
-      <w:r>
-        <w:rPr>
-          <w:sz w:val="28"/>
-          <w:szCs w:val="28"/>
-        </w:rPr>
-        <w:t xml:space="preserve"> mirrored and which ones are.</w:t>
+        <w:t>. Please follow the instructions in step 1 as to what to do with the attachments (regarding midpoints etc.), however, please make 2 feet as in the diagram below and 2 feet with the attachment 180 degrees from where it is in the diagram below. Please keep the ones that are as per the diagram away from the mirrored ones and please remember which ones aren’t mirrored and which ones are.</w:t>
       </w:r>
     </w:p>
     <w:p>
@@ -3034,23 +2854,7 @@
           <w:sz w:val="28"/>
           <w:szCs w:val="28"/>
         </w:rPr>
-        <w:t xml:space="preserve">Insert the hips into the non-mirrored legs and the mirrored hips into the mirrored legs into the other ends of the leg. Please see diagram on how this should look. If it </w:t>
-      </w:r>
-      <w:proofErr w:type="gramStart"/>
-      <w:r>
-        <w:rPr>
-          <w:sz w:val="28"/>
-          <w:szCs w:val="28"/>
-        </w:rPr>
-        <w:t>doesn’t</w:t>
-      </w:r>
-      <w:proofErr w:type="gramEnd"/>
-      <w:r>
-        <w:rPr>
-          <w:sz w:val="28"/>
-          <w:szCs w:val="28"/>
-        </w:rPr>
-        <w:t xml:space="preserve"> look right, you have probably used a non-mirrored leg with a mirrored hip.</w:t>
+        <w:t>Insert the hips into the non-mirrored legs and the mirrored hips into the mirrored legs into the other ends of the leg. Please see diagram on how this should look. If it doesn’t look right, you have probably used a non-mirrored leg with a mirrored hip.</w:t>
       </w:r>
     </w:p>
     <w:p>
@@ -3250,23 +3054,7 @@
           <w:sz w:val="28"/>
           <w:szCs w:val="28"/>
         </w:rPr>
-        <w:t xml:space="preserve">Before finishing the mechanical assembly of the </w:t>
-      </w:r>
-      <w:proofErr w:type="spellStart"/>
-      <w:r>
-        <w:rPr>
-          <w:sz w:val="28"/>
-          <w:szCs w:val="28"/>
-        </w:rPr>
-        <w:t>APQuad</w:t>
-      </w:r>
-      <w:proofErr w:type="spellEnd"/>
-      <w:r>
-        <w:rPr>
-          <w:sz w:val="28"/>
-          <w:szCs w:val="28"/>
-        </w:rPr>
-        <w:t>, make sure that you have the following:</w:t>
+        <w:t>Before finishing the mechanical assembly of the APQuad, make sure that you have the following:</w:t>
       </w:r>
     </w:p>
     <w:p>
@@ -3375,23 +3163,7 @@
           <w:sz w:val="28"/>
           <w:szCs w:val="28"/>
         </w:rPr>
-        <w:t xml:space="preserve">Please include photos if possible. I will be very happy to answer any questions but please consider the fact that I am very busy. I will try to respond to any emails within 24 hours but if this </w:t>
-      </w:r>
-      <w:proofErr w:type="gramStart"/>
-      <w:r>
-        <w:rPr>
-          <w:sz w:val="28"/>
-          <w:szCs w:val="28"/>
-        </w:rPr>
-        <w:t>isn’t</w:t>
-      </w:r>
-      <w:proofErr w:type="gramEnd"/>
-      <w:r>
-        <w:rPr>
-          <w:sz w:val="28"/>
-          <w:szCs w:val="28"/>
-        </w:rPr>
-        <w:t xml:space="preserve"> the case, please do not spam me with emails.</w:t>
+        <w:t>Please include photos if possible. I will be very happy to answer any questions but please consider the fact that I am very busy. I will try to respond to any emails within 24 hours but if this isn’t the case, please do not spam me with emails.</w:t>
       </w:r>
     </w:p>
     <w:p>
@@ -3412,39 +3184,7 @@
           <w:szCs w:val="28"/>
         </w:rPr>
         <w:lastRenderedPageBreak/>
-        <w:t xml:space="preserve">If you have completed the checklist in question 7, please finish assembling your </w:t>
-      </w:r>
-      <w:proofErr w:type="spellStart"/>
-      <w:r>
-        <w:rPr>
-          <w:sz w:val="28"/>
-          <w:szCs w:val="28"/>
-        </w:rPr>
-        <w:t>APQuad</w:t>
-      </w:r>
-      <w:proofErr w:type="spellEnd"/>
-      <w:r>
-        <w:rPr>
-          <w:sz w:val="28"/>
-          <w:szCs w:val="28"/>
-        </w:rPr>
-        <w:t xml:space="preserve"> as shown below. The front of the </w:t>
-      </w:r>
-      <w:proofErr w:type="spellStart"/>
-      <w:r>
-        <w:rPr>
-          <w:sz w:val="28"/>
-          <w:szCs w:val="28"/>
-        </w:rPr>
-        <w:t>APQuad</w:t>
-      </w:r>
-      <w:proofErr w:type="spellEnd"/>
-      <w:r>
-        <w:rPr>
-          <w:sz w:val="28"/>
-          <w:szCs w:val="28"/>
-        </w:rPr>
-        <w:t xml:space="preserve"> is on between the top 2 legs on the image.</w:t>
+        <w:t>If you have completed the checklist in question 7, please finish assembling your APQuad as shown below. The front of the APQuad is on between the top 2 legs on the image.</w:t>
       </w:r>
     </w:p>
     <w:p>
@@ -3700,14 +3440,12 @@
         <w:rPr>
           <w:sz w:val="28"/>
           <w:szCs w:val="28"/>
-          <w:lang w:val="es-ES"/>
-        </w:rPr>
-      </w:pPr>
-      <w:r>
-        <w:rPr>
-          <w:sz w:val="28"/>
-          <w:szCs w:val="28"/>
-          <w:lang w:val="es-ES"/>
+        </w:rPr>
+      </w:pPr>
+      <w:r>
+        <w:rPr>
+          <w:sz w:val="28"/>
+          <w:szCs w:val="28"/>
         </w:rPr>
         <w:t>Arduino Nano</w:t>
       </w:r>
@@ -3891,23 +3629,7 @@
           <w:sz w:val="28"/>
           <w:szCs w:val="28"/>
         </w:rPr>
-        <w:t xml:space="preserve">DC </w:t>
-      </w:r>
-      <w:proofErr w:type="spellStart"/>
-      <w:r>
-        <w:rPr>
-          <w:sz w:val="28"/>
-          <w:szCs w:val="28"/>
-        </w:rPr>
-        <w:t>DC</w:t>
-      </w:r>
-      <w:proofErr w:type="spellEnd"/>
-      <w:r>
-        <w:rPr>
-          <w:sz w:val="28"/>
-          <w:szCs w:val="28"/>
-        </w:rPr>
-        <w:t xml:space="preserve"> stepdown converter</w:t>
+        <w:t>DC DC stepdown converter</w:t>
       </w:r>
     </w:p>
     <w:p>
@@ -4019,7 +3741,6 @@
           <w:szCs w:val="28"/>
         </w:rPr>
       </w:pPr>
-      <w:proofErr w:type="spellStart"/>
       <w:r>
         <w:rPr>
           <w:sz w:val="28"/>
@@ -4027,7 +3748,6 @@
         </w:rPr>
         <w:t>Multimeter</w:t>
       </w:r>
-      <w:proofErr w:type="spellEnd"/>
     </w:p>
     <w:p>
       <w:pPr>
@@ -4272,23 +3992,7 @@
           <w:sz w:val="28"/>
           <w:szCs w:val="28"/>
         </w:rPr>
-        <w:t xml:space="preserve">I salvaged one from an old </w:t>
-      </w:r>
-      <w:proofErr w:type="gramStart"/>
-      <w:r>
-        <w:rPr>
-          <w:sz w:val="28"/>
-          <w:szCs w:val="28"/>
-        </w:rPr>
-        <w:t>laptop</w:t>
-      </w:r>
-      <w:proofErr w:type="gramEnd"/>
-      <w:r>
-        <w:rPr>
-          <w:sz w:val="28"/>
-          <w:szCs w:val="28"/>
-        </w:rPr>
-        <w:t xml:space="preserve"> but any will do</w:t>
+        <w:t>I salvaged one from an old laptop but any will do</w:t>
       </w:r>
       <w:r>
         <w:rPr>
@@ -4486,7 +4190,6 @@
           <w:szCs w:val="28"/>
         </w:rPr>
       </w:pPr>
-      <w:proofErr w:type="spellStart"/>
       <w:r>
         <w:rPr>
           <w:sz w:val="28"/>
@@ -4494,7 +4197,6 @@
         </w:rPr>
         <w:t>Multimeter</w:t>
       </w:r>
-      <w:proofErr w:type="spellEnd"/>
     </w:p>
     <w:p>
       <w:pPr>
@@ -6128,749 +5830,907 @@
           <w:sz w:val="28"/>
           <w:szCs w:val="28"/>
         </w:rPr>
-        <w:t xml:space="preserve">Please find the folder that contains </w:t>
-      </w:r>
-      <w:proofErr w:type="gramStart"/>
-      <w:r>
-        <w:rPr>
-          <w:sz w:val="28"/>
-          <w:szCs w:val="28"/>
-        </w:rPr>
-        <w:t>all of</w:t>
-      </w:r>
-      <w:proofErr w:type="gramEnd"/>
-      <w:r>
-        <w:rPr>
-          <w:sz w:val="28"/>
-          <w:szCs w:val="28"/>
-        </w:rPr>
-        <w:t xml:space="preserve"> the firmware and info. Please edit the </w:t>
-      </w:r>
-      <w:proofErr w:type="spellStart"/>
-      <w:r>
-        <w:rPr>
-          <w:sz w:val="28"/>
-          <w:szCs w:val="28"/>
-        </w:rPr>
-        <w:t>config.h</w:t>
-      </w:r>
-      <w:proofErr w:type="spellEnd"/>
-      <w:r>
-        <w:rPr>
-          <w:sz w:val="28"/>
-          <w:szCs w:val="28"/>
-        </w:rPr>
-        <w:t xml:space="preserve"> file and have fun!</w:t>
-      </w:r>
-    </w:p>
-    <w:p>
-      <w:pPr>
-        <w:tabs>
-          <w:tab w:val="left" w:pos="1755"/>
-        </w:tabs>
-        <w:rPr>
-          <w:sz w:val="28"/>
-          <w:szCs w:val="28"/>
-        </w:rPr>
-      </w:pPr>
-    </w:p>
-    <w:p>
-      <w:pPr>
-        <w:tabs>
-          <w:tab w:val="left" w:pos="1755"/>
-        </w:tabs>
-        <w:rPr>
-          <w:sz w:val="28"/>
-          <w:szCs w:val="28"/>
-        </w:rPr>
-      </w:pPr>
-      <w:r>
-        <w:rPr>
-          <w:sz w:val="28"/>
-          <w:szCs w:val="28"/>
-        </w:rPr>
-        <w:t xml:space="preserve">But first, please use </w:t>
-      </w:r>
-      <w:proofErr w:type="spellStart"/>
-      <w:r>
-        <w:rPr>
-          <w:sz w:val="28"/>
-          <w:szCs w:val="28"/>
-        </w:rPr>
-        <w:t>calibration.ino</w:t>
-      </w:r>
-      <w:proofErr w:type="spellEnd"/>
-      <w:r>
-        <w:rPr>
-          <w:sz w:val="28"/>
-          <w:szCs w:val="28"/>
-        </w:rPr>
-        <w:t xml:space="preserve"> to calibrate all the motors. It is a step-by-step guide.</w:t>
-      </w:r>
-      <w:r>
-        <w:rPr>
-          <w:sz w:val="28"/>
-          <w:szCs w:val="28"/>
-        </w:rPr>
         <w:br/>
-      </w:r>
-    </w:p>
-    <w:p>
-      <w:pPr>
-        <w:tabs>
-          <w:tab w:val="left" w:pos="1755"/>
-        </w:tabs>
-        <w:rPr>
-          <w:sz w:val="28"/>
-          <w:szCs w:val="28"/>
-        </w:rPr>
-      </w:pPr>
-      <w:r>
-        <w:rPr>
-          <w:sz w:val="28"/>
-          <w:szCs w:val="28"/>
-        </w:rPr>
-        <w:t>It is really that simp</w:t>
-      </w:r>
-      <w:r>
-        <w:rPr>
-          <w:sz w:val="28"/>
-          <w:szCs w:val="28"/>
-        </w:rPr>
-        <w:t>le!</w:t>
-      </w:r>
-    </w:p>
-    <w:p>
-      <w:pPr>
-        <w:tabs>
-          <w:tab w:val="left" w:pos="1755"/>
-        </w:tabs>
-        <w:rPr>
-          <w:sz w:val="28"/>
-          <w:szCs w:val="28"/>
-        </w:rPr>
-      </w:pPr>
-    </w:p>
-    <w:p>
-      <w:pPr>
-        <w:tabs>
-          <w:tab w:val="left" w:pos="1755"/>
-        </w:tabs>
-        <w:rPr>
-          <w:sz w:val="28"/>
-          <w:szCs w:val="28"/>
-        </w:rPr>
-      </w:pPr>
-      <w:r>
-        <w:rPr>
-          <w:sz w:val="28"/>
-          <w:szCs w:val="28"/>
-        </w:rPr>
-        <w:t xml:space="preserve">Commands that you can use to move the </w:t>
-      </w:r>
-      <w:proofErr w:type="spellStart"/>
-      <w:r>
-        <w:rPr>
-          <w:sz w:val="28"/>
-          <w:szCs w:val="28"/>
-        </w:rPr>
-        <w:t>APQuad</w:t>
-      </w:r>
-      <w:proofErr w:type="spellEnd"/>
-      <w:r>
-        <w:rPr>
-          <w:sz w:val="28"/>
-          <w:szCs w:val="28"/>
-        </w:rPr>
-        <w:t xml:space="preserve"> are:</w:t>
-      </w:r>
-    </w:p>
-    <w:p>
-      <w:pPr>
-        <w:tabs>
-          <w:tab w:val="left" w:pos="1755"/>
-        </w:tabs>
-        <w:rPr>
-          <w:sz w:val="28"/>
-          <w:szCs w:val="28"/>
-        </w:rPr>
-      </w:pPr>
-    </w:p>
-    <w:p>
-      <w:pPr>
-        <w:tabs>
-          <w:tab w:val="left" w:pos="1755"/>
-        </w:tabs>
-        <w:rPr>
-          <w:sz w:val="28"/>
-          <w:szCs w:val="28"/>
-        </w:rPr>
-      </w:pPr>
-      <w:proofErr w:type="spellStart"/>
-      <w:proofErr w:type="gramStart"/>
-      <w:r>
-        <w:rPr>
-          <w:sz w:val="28"/>
-          <w:szCs w:val="28"/>
-        </w:rPr>
-        <w:t>stepForwardsCreepGait</w:t>
-      </w:r>
-      <w:proofErr w:type="spellEnd"/>
-      <w:r>
-        <w:rPr>
-          <w:sz w:val="28"/>
-          <w:szCs w:val="28"/>
-        </w:rPr>
-        <w:t>(</w:t>
-      </w:r>
-      <w:proofErr w:type="gramEnd"/>
-      <w:r>
-        <w:rPr>
-          <w:sz w:val="28"/>
-          <w:szCs w:val="28"/>
-        </w:rPr>
-        <w:t xml:space="preserve">steps, </w:t>
-      </w:r>
-      <w:proofErr w:type="spellStart"/>
-      <w:r>
-        <w:rPr>
-          <w:sz w:val="28"/>
-          <w:szCs w:val="28"/>
-        </w:rPr>
-        <w:t>speed_lower_is_faster</w:t>
-      </w:r>
-      <w:proofErr w:type="spellEnd"/>
-      <w:r>
-        <w:rPr>
-          <w:sz w:val="28"/>
-          <w:szCs w:val="28"/>
-        </w:rPr>
-        <w:t>);</w:t>
-      </w:r>
-    </w:p>
-    <w:p>
-      <w:pPr>
-        <w:tabs>
-          <w:tab w:val="left" w:pos="1755"/>
-        </w:tabs>
-        <w:rPr>
-          <w:sz w:val="28"/>
-          <w:szCs w:val="28"/>
-        </w:rPr>
-      </w:pPr>
-      <w:proofErr w:type="spellStart"/>
-      <w:proofErr w:type="gramStart"/>
-      <w:r>
-        <w:rPr>
-          <w:sz w:val="28"/>
-          <w:szCs w:val="28"/>
+        <w:t>Please install the latest version of the Arduino IDE (do not use the web editor).</w:t>
+      </w:r>
+    </w:p>
+    <w:p>
+      <w:pPr>
+        <w:tabs>
+          <w:tab w:val="left" w:pos="1755"/>
+        </w:tabs>
+        <w:rPr>
+          <w:sz w:val="28"/>
+          <w:szCs w:val="28"/>
+        </w:rPr>
+      </w:pPr>
+      <w:r>
+        <w:rPr>
+          <w:sz w:val="28"/>
+          <w:szCs w:val="28"/>
+        </w:rPr>
+        <w:t xml:space="preserve">Go to </w:t>
+      </w:r>
+      <w:r>
+        <w:rPr>
+          <w:sz w:val="28"/>
+          <w:szCs w:val="28"/>
+        </w:rPr>
+        <w:t xml:space="preserve">Sketch </w:t>
+      </w:r>
+      <w:r>
+        <w:rPr>
+          <w:sz w:val="28"/>
+          <w:szCs w:val="28"/>
+        </w:rPr>
+        <w:sym w:font="Wingdings" w:char="F0E0"/>
+      </w:r>
+      <w:r>
+        <w:rPr>
+          <w:sz w:val="28"/>
+          <w:szCs w:val="28"/>
+        </w:rPr>
+        <w:t xml:space="preserve"> Include Library </w:t>
+      </w:r>
+      <w:r>
+        <w:rPr>
+          <w:sz w:val="28"/>
+          <w:szCs w:val="28"/>
+        </w:rPr>
+        <w:sym w:font="Wingdings" w:char="F0E0"/>
+      </w:r>
+      <w:r>
+        <w:rPr>
+          <w:sz w:val="28"/>
+          <w:szCs w:val="28"/>
+        </w:rPr>
+        <w:t xml:space="preserve"> Add .ZIP library and then browse for APQuad.zip.</w:t>
+      </w:r>
+    </w:p>
+    <w:p>
+      <w:pPr>
+        <w:tabs>
+          <w:tab w:val="left" w:pos="1755"/>
+        </w:tabs>
+        <w:rPr>
+          <w:sz w:val="28"/>
+          <w:szCs w:val="28"/>
+        </w:rPr>
+      </w:pPr>
+      <w:r>
+        <w:rPr>
+          <w:sz w:val="28"/>
+          <w:szCs w:val="28"/>
+        </w:rPr>
+        <w:t xml:space="preserve">Then, when you need to use APQuad commands, use the ones below. No classes needed. No quad.unfold(); Just unfold(); </w:t>
+      </w:r>
+    </w:p>
+    <w:p>
+      <w:pPr>
+        <w:tabs>
+          <w:tab w:val="left" w:pos="1755"/>
+        </w:tabs>
+        <w:rPr>
+          <w:sz w:val="28"/>
+          <w:szCs w:val="28"/>
+        </w:rPr>
+      </w:pPr>
+      <w:r>
+        <w:rPr>
+          <w:sz w:val="28"/>
+          <w:szCs w:val="28"/>
+        </w:rPr>
+        <w:t xml:space="preserve">Also, examples are provided. Go to File </w:t>
+      </w:r>
+      <w:r>
+        <w:rPr>
+          <w:sz w:val="28"/>
+          <w:szCs w:val="28"/>
+        </w:rPr>
+        <w:sym w:font="Wingdings" w:char="F0E0"/>
+      </w:r>
+      <w:r>
+        <w:rPr>
+          <w:sz w:val="28"/>
+          <w:szCs w:val="28"/>
+        </w:rPr>
+        <w:t xml:space="preserve"> Examples and then scroll down to custom libraries. You should see APQuad. Go to demo. It is a good representation of what your APQuad can do. The possibilities are endless! </w:t>
+      </w:r>
+    </w:p>
+    <w:p>
+      <w:pPr>
+        <w:tabs>
+          <w:tab w:val="left" w:pos="1755"/>
+        </w:tabs>
+        <w:rPr>
+          <w:sz w:val="28"/>
+          <w:szCs w:val="28"/>
+        </w:rPr>
+      </w:pPr>
+      <w:r>
+        <w:rPr>
+          <w:sz w:val="28"/>
+          <w:szCs w:val="28"/>
+        </w:rPr>
+        <w:t>It is really that simple!</w:t>
+      </w:r>
+    </w:p>
+    <w:p>
+      <w:pPr>
+        <w:tabs>
+          <w:tab w:val="left" w:pos="1755"/>
+        </w:tabs>
+        <w:rPr>
+          <w:sz w:val="28"/>
+          <w:szCs w:val="28"/>
+        </w:rPr>
+      </w:pPr>
+    </w:p>
+    <w:p>
+      <w:pPr>
+        <w:tabs>
+          <w:tab w:val="left" w:pos="1755"/>
+        </w:tabs>
+        <w:rPr>
+          <w:sz w:val="28"/>
+          <w:szCs w:val="28"/>
+        </w:rPr>
+      </w:pPr>
+      <w:r>
+        <w:rPr>
+          <w:sz w:val="28"/>
+          <w:szCs w:val="28"/>
+        </w:rPr>
+        <w:t xml:space="preserve">For more experienced devs: I challenge you to create another APQuad function and send it to me so I can include it in the APQuad.h file with your name attributed to it! </w:t>
+      </w:r>
+    </w:p>
+    <w:p>
+      <w:pPr>
+        <w:tabs>
+          <w:tab w:val="left" w:pos="1755"/>
+        </w:tabs>
+        <w:rPr>
+          <w:sz w:val="28"/>
+          <w:szCs w:val="28"/>
+        </w:rPr>
+      </w:pPr>
+    </w:p>
+    <w:p>
+      <w:pPr>
+        <w:tabs>
+          <w:tab w:val="left" w:pos="1755"/>
+        </w:tabs>
+        <w:rPr>
+          <w:sz w:val="28"/>
+          <w:szCs w:val="28"/>
+        </w:rPr>
+      </w:pPr>
+      <w:r>
+        <w:rPr>
+          <w:sz w:val="28"/>
+          <w:szCs w:val="28"/>
+        </w:rPr>
+        <w:t xml:space="preserve">Criteria: </w:t>
+      </w:r>
+    </w:p>
+    <w:p>
+      <w:pPr>
+        <w:pStyle w:val="ListParagraph"/>
+        <w:numPr>
+          <w:ilvl w:val="0"/>
+          <w:numId w:val="7"/>
+        </w:numPr>
+        <w:tabs>
+          <w:tab w:val="left" w:pos="1755"/>
+        </w:tabs>
+        <w:rPr>
+          <w:sz w:val="28"/>
+          <w:szCs w:val="28"/>
+        </w:rPr>
+      </w:pPr>
+      <w:r>
+        <w:rPr>
+          <w:sz w:val="28"/>
+          <w:szCs w:val="28"/>
+        </w:rPr>
+        <w:t>To move a servo, please use my moveServo function</w:t>
+      </w:r>
+    </w:p>
+    <w:p>
+      <w:pPr>
+        <w:pStyle w:val="ListParagraph"/>
+        <w:numPr>
+          <w:ilvl w:val="0"/>
+          <w:numId w:val="7"/>
+        </w:numPr>
+        <w:tabs>
+          <w:tab w:val="left" w:pos="1755"/>
+        </w:tabs>
+        <w:rPr>
+          <w:sz w:val="28"/>
+          <w:szCs w:val="28"/>
+        </w:rPr>
+      </w:pPr>
+      <w:r>
+        <w:rPr>
+          <w:sz w:val="28"/>
+          <w:szCs w:val="28"/>
+        </w:rPr>
+        <w:t>Please look at the APQuad.h file in the library and see how it is laid out.</w:t>
+      </w:r>
+    </w:p>
+    <w:p>
+      <w:pPr>
+        <w:pStyle w:val="ListParagraph"/>
+        <w:numPr>
+          <w:ilvl w:val="0"/>
+          <w:numId w:val="7"/>
+        </w:numPr>
+        <w:tabs>
+          <w:tab w:val="left" w:pos="1755"/>
+        </w:tabs>
+        <w:rPr>
+          <w:sz w:val="28"/>
+          <w:szCs w:val="28"/>
+        </w:rPr>
+      </w:pPr>
+      <w:r>
+        <w:rPr>
+          <w:sz w:val="28"/>
+          <w:szCs w:val="28"/>
+        </w:rPr>
+        <w:t>Please don’t pass more than 4 arguments to a function – it simply overcomplicates the design.</w:t>
+      </w:r>
+    </w:p>
+    <w:p>
+      <w:pPr>
+        <w:pStyle w:val="ListParagraph"/>
+        <w:numPr>
+          <w:ilvl w:val="0"/>
+          <w:numId w:val="7"/>
+        </w:numPr>
+        <w:tabs>
+          <w:tab w:val="left" w:pos="1755"/>
+        </w:tabs>
+        <w:rPr>
+          <w:sz w:val="28"/>
+          <w:szCs w:val="28"/>
+        </w:rPr>
+      </w:pPr>
+      <w:r>
+        <w:rPr>
+          <w:sz w:val="28"/>
+          <w:szCs w:val="28"/>
+        </w:rPr>
+        <w:t xml:space="preserve">NOTE: THIS IS NOT REQUIRED: If possible, please send me a video to </w:t>
+      </w:r>
+      <w:hyperlink r:id="rId21" w:history="1">
+        <w:r>
+          <w:rPr>
+            <w:rStyle w:val="Hyperlink"/>
+            <w:sz w:val="28"/>
+            <w:szCs w:val="28"/>
+          </w:rPr>
+          <w:t>macaquedev@gmail.com</w:t>
+        </w:r>
+      </w:hyperlink>
+      <w:r>
+        <w:rPr>
+          <w:sz w:val="28"/>
+          <w:szCs w:val="28"/>
+        </w:rPr>
+        <w:t xml:space="preserve"> of your APQuad doing that manoeuvre. </w:t>
+      </w:r>
+    </w:p>
+    <w:p>
+      <w:pPr>
+        <w:tabs>
+          <w:tab w:val="left" w:pos="1755"/>
+        </w:tabs>
+        <w:rPr>
+          <w:sz w:val="28"/>
+          <w:szCs w:val="28"/>
+        </w:rPr>
+      </w:pPr>
+    </w:p>
+    <w:p>
+      <w:pPr>
+        <w:tabs>
+          <w:tab w:val="left" w:pos="1755"/>
+        </w:tabs>
+        <w:rPr>
+          <w:sz w:val="28"/>
+          <w:szCs w:val="28"/>
+        </w:rPr>
+      </w:pPr>
+    </w:p>
+    <w:p>
+      <w:pPr>
+        <w:tabs>
+          <w:tab w:val="left" w:pos="1755"/>
+        </w:tabs>
+        <w:rPr>
+          <w:sz w:val="28"/>
+          <w:szCs w:val="28"/>
+        </w:rPr>
+      </w:pPr>
+      <w:r>
+        <w:rPr>
+          <w:sz w:val="28"/>
+          <w:szCs w:val="28"/>
+        </w:rPr>
+        <w:t>Commands that you can use to move the APQuad are</w:t>
+      </w:r>
+      <w:r>
+        <w:rPr>
+          <w:sz w:val="28"/>
+          <w:szCs w:val="28"/>
+        </w:rPr>
+        <w:t xml:space="preserve"> on the next page</w:t>
+      </w:r>
+      <w:r>
+        <w:rPr>
+          <w:sz w:val="28"/>
+          <w:szCs w:val="28"/>
+        </w:rPr>
+        <w:t>:</w:t>
+      </w:r>
+    </w:p>
+    <w:p>
+      <w:pPr>
+        <w:tabs>
+          <w:tab w:val="left" w:pos="1755"/>
+        </w:tabs>
+        <w:rPr>
+          <w:rFonts w:ascii="Consolas" w:hAnsi="Consolas"/>
+          <w:sz w:val="18"/>
+          <w:szCs w:val="18"/>
+        </w:rPr>
+      </w:pPr>
+    </w:p>
+    <w:p>
+      <w:pPr>
+        <w:tabs>
+          <w:tab w:val="left" w:pos="1755"/>
+        </w:tabs>
+        <w:rPr>
+          <w:rFonts w:ascii="Consolas" w:hAnsi="Consolas"/>
+          <w:sz w:val="18"/>
+          <w:szCs w:val="18"/>
+        </w:rPr>
+      </w:pPr>
+    </w:p>
+    <w:p>
+      <w:pPr>
+        <w:tabs>
+          <w:tab w:val="left" w:pos="1755"/>
+        </w:tabs>
+        <w:rPr>
+          <w:rFonts w:ascii="Consolas" w:hAnsi="Consolas"/>
+          <w:sz w:val="18"/>
+          <w:szCs w:val="18"/>
+        </w:rPr>
+      </w:pPr>
+    </w:p>
+    <w:p>
+      <w:pPr>
+        <w:tabs>
+          <w:tab w:val="left" w:pos="1755"/>
+        </w:tabs>
+        <w:rPr>
+          <w:rFonts w:ascii="Consolas" w:hAnsi="Consolas"/>
+          <w:sz w:val="18"/>
+          <w:szCs w:val="18"/>
+        </w:rPr>
+      </w:pPr>
+    </w:p>
+    <w:p>
+      <w:pPr>
+        <w:tabs>
+          <w:tab w:val="left" w:pos="1755"/>
+        </w:tabs>
+        <w:rPr>
+          <w:rFonts w:ascii="Consolas" w:hAnsi="Consolas"/>
+          <w:sz w:val="18"/>
+          <w:szCs w:val="18"/>
+        </w:rPr>
+      </w:pPr>
+    </w:p>
+    <w:p>
+      <w:pPr>
+        <w:tabs>
+          <w:tab w:val="left" w:pos="1755"/>
+        </w:tabs>
+        <w:rPr>
+          <w:rFonts w:ascii="Consolas" w:hAnsi="Consolas"/>
+          <w:sz w:val="18"/>
+          <w:szCs w:val="18"/>
+        </w:rPr>
+      </w:pPr>
+      <w:r>
+        <w:rPr>
+          <w:rFonts w:ascii="Consolas" w:hAnsi="Consolas"/>
+          <w:sz w:val="18"/>
+          <w:szCs w:val="18"/>
+        </w:rPr>
+        <w:lastRenderedPageBreak/>
+        <w:t>initiali</w:t>
+      </w:r>
+      <w:r>
+        <w:rPr>
+          <w:rFonts w:ascii="Consolas" w:hAnsi="Consolas"/>
+          <w:sz w:val="18"/>
+          <w:szCs w:val="18"/>
+        </w:rPr>
+        <w:t>ze</w:t>
+      </w:r>
+      <w:r>
+        <w:rPr>
+          <w:rFonts w:ascii="Consolas" w:hAnsi="Consolas"/>
+          <w:sz w:val="18"/>
+          <w:szCs w:val="18"/>
+        </w:rPr>
+        <w:t>Quad</w:t>
+      </w:r>
+      <w:r>
+        <w:rPr>
+          <w:rFonts w:ascii="Consolas" w:hAnsi="Consolas"/>
+          <w:sz w:val="18"/>
+          <w:szCs w:val="18"/>
+        </w:rPr>
+        <w:t>(); // This is mandatory in void setup() otherwise the quad won’t walk.</w:t>
+      </w:r>
+    </w:p>
+    <w:p>
+      <w:pPr>
+        <w:tabs>
+          <w:tab w:val="left" w:pos="1755"/>
+        </w:tabs>
+        <w:rPr>
+          <w:rFonts w:ascii="Consolas" w:hAnsi="Consolas"/>
+          <w:sz w:val="18"/>
+          <w:szCs w:val="18"/>
+        </w:rPr>
+      </w:pPr>
+      <w:r>
+        <w:rPr>
+          <w:rFonts w:ascii="Consolas" w:hAnsi="Consolas"/>
+          <w:sz w:val="18"/>
+          <w:szCs w:val="18"/>
+        </w:rPr>
+        <w:t>unfold(); // Unfolds the robot, sleeping() returns false</w:t>
+      </w:r>
+    </w:p>
+    <w:p>
+      <w:pPr>
+        <w:tabs>
+          <w:tab w:val="left" w:pos="1755"/>
+        </w:tabs>
+        <w:rPr>
+          <w:rFonts w:ascii="Consolas" w:hAnsi="Consolas"/>
+          <w:sz w:val="18"/>
+          <w:szCs w:val="18"/>
+        </w:rPr>
+      </w:pPr>
+      <w:r>
+        <w:rPr>
+          <w:rFonts w:ascii="Consolas" w:hAnsi="Consolas"/>
+          <w:sz w:val="18"/>
+          <w:szCs w:val="18"/>
+        </w:rPr>
+        <w:t>fold(); // Folds the robot, sleeping() returns true</w:t>
+      </w:r>
+    </w:p>
+    <w:p>
+      <w:pPr>
+        <w:tabs>
+          <w:tab w:val="left" w:pos="1755"/>
+        </w:tabs>
+        <w:rPr>
+          <w:rFonts w:ascii="Consolas" w:hAnsi="Consolas"/>
+          <w:sz w:val="18"/>
+          <w:szCs w:val="18"/>
+        </w:rPr>
+      </w:pPr>
+      <w:r>
+        <w:rPr>
+          <w:rFonts w:ascii="Consolas" w:hAnsi="Consolas"/>
+          <w:sz w:val="18"/>
+          <w:szCs w:val="18"/>
+        </w:rPr>
+        <w:t>sleeping(); // returns true at beginning of program as it assumes that the robot was folded while turned off.</w:t>
+      </w:r>
+      <w:r>
+        <w:rPr>
+          <w:rFonts w:ascii="Consolas" w:hAnsi="Consolas"/>
+          <w:sz w:val="18"/>
+          <w:szCs w:val="18"/>
+        </w:rPr>
+        <w:t xml:space="preserve"> returns</w:t>
+      </w:r>
+    </w:p>
+    <w:p>
+      <w:pPr>
+        <w:tabs>
+          <w:tab w:val="left" w:pos="1755"/>
+        </w:tabs>
+        <w:rPr>
+          <w:rFonts w:ascii="Consolas" w:hAnsi="Consolas"/>
+          <w:sz w:val="18"/>
+          <w:szCs w:val="18"/>
+        </w:rPr>
+      </w:pPr>
+    </w:p>
+    <w:p>
+      <w:pPr>
+        <w:tabs>
+          <w:tab w:val="left" w:pos="1755"/>
+        </w:tabs>
+        <w:rPr>
+          <w:rFonts w:ascii="Consolas" w:hAnsi="Consolas"/>
+          <w:sz w:val="18"/>
+          <w:szCs w:val="18"/>
+        </w:rPr>
+      </w:pPr>
+      <w:r>
+        <w:rPr>
+          <w:rFonts w:ascii="Consolas" w:hAnsi="Consolas"/>
+          <w:sz w:val="18"/>
+          <w:szCs w:val="18"/>
+        </w:rPr>
+        <w:t>stepForwardsCreepGait(steps, speed_lower_is_faster);</w:t>
+      </w:r>
+    </w:p>
+    <w:p>
+      <w:pPr>
+        <w:tabs>
+          <w:tab w:val="left" w:pos="1755"/>
+        </w:tabs>
+        <w:rPr>
+          <w:rFonts w:ascii="Consolas" w:hAnsi="Consolas"/>
+          <w:sz w:val="18"/>
+          <w:szCs w:val="18"/>
+        </w:rPr>
+      </w:pPr>
+      <w:r>
+        <w:rPr>
+          <w:rFonts w:ascii="Consolas" w:hAnsi="Consolas"/>
+          <w:sz w:val="18"/>
+          <w:szCs w:val="18"/>
         </w:rPr>
         <w:t>step</w:t>
       </w:r>
       <w:r>
         <w:rPr>
-          <w:sz w:val="28"/>
-          <w:szCs w:val="28"/>
+          <w:rFonts w:ascii="Consolas" w:hAnsi="Consolas"/>
+          <w:sz w:val="18"/>
+          <w:szCs w:val="18"/>
         </w:rPr>
         <w:t>Backwards</w:t>
       </w:r>
       <w:r>
         <w:rPr>
-          <w:sz w:val="28"/>
-          <w:szCs w:val="28"/>
-        </w:rPr>
-        <w:t>CreepGait</w:t>
-      </w:r>
-      <w:proofErr w:type="spellEnd"/>
-      <w:r>
-        <w:rPr>
-          <w:sz w:val="28"/>
-          <w:szCs w:val="28"/>
-        </w:rPr>
-        <w:t>(</w:t>
-      </w:r>
-      <w:proofErr w:type="gramEnd"/>
-      <w:r>
-        <w:rPr>
-          <w:sz w:val="28"/>
-          <w:szCs w:val="28"/>
-        </w:rPr>
-        <w:t xml:space="preserve">steps, </w:t>
-      </w:r>
-      <w:proofErr w:type="spellStart"/>
-      <w:r>
-        <w:rPr>
-          <w:sz w:val="28"/>
-          <w:szCs w:val="28"/>
-        </w:rPr>
-        <w:t>speed_lower_is_faster</w:t>
-      </w:r>
-      <w:proofErr w:type="spellEnd"/>
-      <w:r>
-        <w:rPr>
-          <w:sz w:val="28"/>
-          <w:szCs w:val="28"/>
-        </w:rPr>
-        <w:t>);</w:t>
-      </w:r>
-    </w:p>
-    <w:p>
-      <w:pPr>
-        <w:tabs>
-          <w:tab w:val="left" w:pos="1755"/>
-        </w:tabs>
-        <w:rPr>
-          <w:sz w:val="28"/>
-          <w:szCs w:val="28"/>
-        </w:rPr>
-      </w:pPr>
-      <w:proofErr w:type="spellStart"/>
-      <w:proofErr w:type="gramStart"/>
-      <w:r>
-        <w:rPr>
-          <w:sz w:val="28"/>
-          <w:szCs w:val="28"/>
+          <w:rFonts w:ascii="Consolas" w:hAnsi="Consolas"/>
+          <w:sz w:val="18"/>
+          <w:szCs w:val="18"/>
+        </w:rPr>
+        <w:t>CreepGait(steps, speed_lower_is_faster);</w:t>
+      </w:r>
+    </w:p>
+    <w:p>
+      <w:pPr>
+        <w:tabs>
+          <w:tab w:val="left" w:pos="1755"/>
+        </w:tabs>
+        <w:rPr>
+          <w:rFonts w:ascii="Consolas" w:hAnsi="Consolas"/>
+          <w:sz w:val="18"/>
+          <w:szCs w:val="18"/>
+        </w:rPr>
+      </w:pPr>
+      <w:r>
+        <w:rPr>
+          <w:rFonts w:ascii="Consolas" w:hAnsi="Consolas"/>
+          <w:sz w:val="18"/>
+          <w:szCs w:val="18"/>
         </w:rPr>
         <w:t>step</w:t>
       </w:r>
       <w:r>
         <w:rPr>
-          <w:sz w:val="28"/>
-          <w:szCs w:val="28"/>
+          <w:rFonts w:ascii="Consolas" w:hAnsi="Consolas"/>
+          <w:sz w:val="18"/>
+          <w:szCs w:val="18"/>
         </w:rPr>
         <w:t>Left</w:t>
       </w:r>
       <w:r>
         <w:rPr>
-          <w:sz w:val="28"/>
-          <w:szCs w:val="28"/>
-        </w:rPr>
-        <w:t>CreepGait</w:t>
-      </w:r>
-      <w:proofErr w:type="spellEnd"/>
-      <w:r>
-        <w:rPr>
-          <w:sz w:val="28"/>
-          <w:szCs w:val="28"/>
-        </w:rPr>
-        <w:t>(</w:t>
-      </w:r>
-      <w:proofErr w:type="gramEnd"/>
-      <w:r>
-        <w:rPr>
-          <w:sz w:val="28"/>
-          <w:szCs w:val="28"/>
-        </w:rPr>
-        <w:t xml:space="preserve">steps, </w:t>
-      </w:r>
-      <w:proofErr w:type="spellStart"/>
-      <w:r>
-        <w:rPr>
-          <w:sz w:val="28"/>
-          <w:szCs w:val="28"/>
-        </w:rPr>
-        <w:t>speed_lower_is_faster</w:t>
-      </w:r>
-      <w:proofErr w:type="spellEnd"/>
-      <w:r>
-        <w:rPr>
-          <w:sz w:val="28"/>
-          <w:szCs w:val="28"/>
-        </w:rPr>
-        <w:t>);</w:t>
-      </w:r>
-    </w:p>
-    <w:p>
-      <w:pPr>
-        <w:tabs>
-          <w:tab w:val="left" w:pos="1755"/>
-        </w:tabs>
-        <w:rPr>
-          <w:sz w:val="28"/>
-          <w:szCs w:val="28"/>
-        </w:rPr>
-      </w:pPr>
-      <w:proofErr w:type="spellStart"/>
-      <w:proofErr w:type="gramStart"/>
-      <w:r>
-        <w:rPr>
-          <w:sz w:val="28"/>
-          <w:szCs w:val="28"/>
+          <w:rFonts w:ascii="Consolas" w:hAnsi="Consolas"/>
+          <w:sz w:val="18"/>
+          <w:szCs w:val="18"/>
+        </w:rPr>
+        <w:t>CreepGait(steps, speed_lower_is_faster);</w:t>
+      </w:r>
+    </w:p>
+    <w:p>
+      <w:pPr>
+        <w:tabs>
+          <w:tab w:val="left" w:pos="1755"/>
+        </w:tabs>
+        <w:rPr>
+          <w:rFonts w:ascii="Consolas" w:hAnsi="Consolas"/>
+          <w:sz w:val="18"/>
+          <w:szCs w:val="18"/>
+        </w:rPr>
+      </w:pPr>
+      <w:r>
+        <w:rPr>
+          <w:rFonts w:ascii="Consolas" w:hAnsi="Consolas"/>
+          <w:sz w:val="18"/>
+          <w:szCs w:val="18"/>
         </w:rPr>
         <w:t>step</w:t>
       </w:r>
       <w:r>
         <w:rPr>
-          <w:sz w:val="28"/>
-          <w:szCs w:val="28"/>
+          <w:rFonts w:ascii="Consolas" w:hAnsi="Consolas"/>
+          <w:sz w:val="18"/>
+          <w:szCs w:val="18"/>
         </w:rPr>
         <w:t>Right</w:t>
       </w:r>
       <w:r>
         <w:rPr>
-          <w:sz w:val="28"/>
-          <w:szCs w:val="28"/>
-        </w:rPr>
-        <w:t>CreepGait</w:t>
-      </w:r>
-      <w:proofErr w:type="spellEnd"/>
-      <w:r>
-        <w:rPr>
-          <w:sz w:val="28"/>
-          <w:szCs w:val="28"/>
-        </w:rPr>
-        <w:t>(</w:t>
-      </w:r>
-      <w:proofErr w:type="gramEnd"/>
-      <w:r>
-        <w:rPr>
-          <w:sz w:val="28"/>
-          <w:szCs w:val="28"/>
-        </w:rPr>
-        <w:t xml:space="preserve">steps, </w:t>
-      </w:r>
-      <w:proofErr w:type="spellStart"/>
-      <w:r>
-        <w:rPr>
-          <w:sz w:val="28"/>
-          <w:szCs w:val="28"/>
-        </w:rPr>
-        <w:t>speed_lower_is_faster</w:t>
-      </w:r>
-      <w:proofErr w:type="spellEnd"/>
-      <w:r>
-        <w:rPr>
-          <w:sz w:val="28"/>
-          <w:szCs w:val="28"/>
-        </w:rPr>
-        <w:t>);</w:t>
-      </w:r>
-    </w:p>
-    <w:p>
-      <w:pPr>
-        <w:tabs>
-          <w:tab w:val="left" w:pos="1755"/>
-        </w:tabs>
-        <w:rPr>
-          <w:sz w:val="28"/>
-          <w:szCs w:val="28"/>
-        </w:rPr>
-      </w:pPr>
-    </w:p>
-    <w:p>
-      <w:pPr>
-        <w:tabs>
-          <w:tab w:val="left" w:pos="1755"/>
-        </w:tabs>
-        <w:rPr>
-          <w:sz w:val="28"/>
-          <w:szCs w:val="28"/>
-        </w:rPr>
-      </w:pPr>
-      <w:proofErr w:type="spellStart"/>
-      <w:proofErr w:type="gramStart"/>
-      <w:r>
-        <w:rPr>
-          <w:sz w:val="28"/>
-          <w:szCs w:val="28"/>
-        </w:rPr>
-        <w:t>stepForwardsTrotGait</w:t>
-      </w:r>
-      <w:proofErr w:type="spellEnd"/>
-      <w:r>
-        <w:rPr>
-          <w:sz w:val="28"/>
-          <w:szCs w:val="28"/>
-        </w:rPr>
-        <w:t>(</w:t>
-      </w:r>
-      <w:proofErr w:type="gramEnd"/>
-      <w:r>
-        <w:rPr>
-          <w:sz w:val="28"/>
-          <w:szCs w:val="28"/>
-        </w:rPr>
-        <w:t xml:space="preserve">steps, </w:t>
-      </w:r>
-      <w:proofErr w:type="spellStart"/>
-      <w:r>
-        <w:rPr>
-          <w:sz w:val="28"/>
-          <w:szCs w:val="28"/>
-        </w:rPr>
-        <w:t>speed_lower_is_faster</w:t>
-      </w:r>
-      <w:proofErr w:type="spellEnd"/>
-      <w:r>
-        <w:rPr>
-          <w:sz w:val="28"/>
-          <w:szCs w:val="28"/>
-        </w:rPr>
-        <w:t>);</w:t>
-      </w:r>
-    </w:p>
-    <w:p>
-      <w:pPr>
-        <w:tabs>
-          <w:tab w:val="left" w:pos="1755"/>
-        </w:tabs>
-        <w:rPr>
-          <w:sz w:val="28"/>
-          <w:szCs w:val="28"/>
-        </w:rPr>
-      </w:pPr>
-      <w:proofErr w:type="spellStart"/>
-      <w:proofErr w:type="gramStart"/>
-      <w:r>
-        <w:rPr>
-          <w:sz w:val="28"/>
-          <w:szCs w:val="28"/>
-        </w:rPr>
-        <w:t>stepBackwardsTrotGait</w:t>
-      </w:r>
-      <w:proofErr w:type="spellEnd"/>
-      <w:r>
-        <w:rPr>
-          <w:sz w:val="28"/>
-          <w:szCs w:val="28"/>
-        </w:rPr>
-        <w:t>(</w:t>
-      </w:r>
-      <w:proofErr w:type="gramEnd"/>
-      <w:r>
-        <w:rPr>
-          <w:sz w:val="28"/>
-          <w:szCs w:val="28"/>
-        </w:rPr>
-        <w:t xml:space="preserve">steps, </w:t>
-      </w:r>
-      <w:proofErr w:type="spellStart"/>
-      <w:r>
-        <w:rPr>
-          <w:sz w:val="28"/>
-          <w:szCs w:val="28"/>
-        </w:rPr>
-        <w:t>speed_lower_is_faster</w:t>
-      </w:r>
-      <w:proofErr w:type="spellEnd"/>
-      <w:r>
-        <w:rPr>
-          <w:sz w:val="28"/>
-          <w:szCs w:val="28"/>
-        </w:rPr>
-        <w:t>);</w:t>
-      </w:r>
-    </w:p>
-    <w:p>
-      <w:pPr>
-        <w:tabs>
-          <w:tab w:val="left" w:pos="1755"/>
-        </w:tabs>
-        <w:rPr>
-          <w:sz w:val="28"/>
-          <w:szCs w:val="28"/>
-        </w:rPr>
-      </w:pPr>
-      <w:proofErr w:type="spellStart"/>
-      <w:proofErr w:type="gramStart"/>
-      <w:r>
-        <w:rPr>
-          <w:sz w:val="28"/>
-          <w:szCs w:val="28"/>
-        </w:rPr>
-        <w:t>stepLeftTrotGait</w:t>
-      </w:r>
-      <w:proofErr w:type="spellEnd"/>
-      <w:r>
-        <w:rPr>
-          <w:sz w:val="28"/>
-          <w:szCs w:val="28"/>
-        </w:rPr>
-        <w:t>(</w:t>
-      </w:r>
-      <w:proofErr w:type="gramEnd"/>
-      <w:r>
-        <w:rPr>
-          <w:sz w:val="28"/>
-          <w:szCs w:val="28"/>
-        </w:rPr>
-        <w:t xml:space="preserve">steps, </w:t>
-      </w:r>
-      <w:proofErr w:type="spellStart"/>
-      <w:r>
-        <w:rPr>
-          <w:sz w:val="28"/>
-          <w:szCs w:val="28"/>
-        </w:rPr>
-        <w:t>speed_lower_is_faster</w:t>
-      </w:r>
-      <w:proofErr w:type="spellEnd"/>
-      <w:r>
-        <w:rPr>
-          <w:sz w:val="28"/>
-          <w:szCs w:val="28"/>
-        </w:rPr>
-        <w:t>);</w:t>
-      </w:r>
-    </w:p>
-    <w:p>
-      <w:pPr>
-        <w:tabs>
-          <w:tab w:val="left" w:pos="1755"/>
-        </w:tabs>
-        <w:rPr>
-          <w:sz w:val="28"/>
-          <w:szCs w:val="28"/>
-        </w:rPr>
-      </w:pPr>
-      <w:proofErr w:type="spellStart"/>
-      <w:proofErr w:type="gramStart"/>
-      <w:r>
-        <w:rPr>
-          <w:sz w:val="28"/>
-          <w:szCs w:val="28"/>
-        </w:rPr>
-        <w:t>stepRightTrotGait</w:t>
-      </w:r>
-      <w:proofErr w:type="spellEnd"/>
-      <w:r>
-        <w:rPr>
-          <w:sz w:val="28"/>
-          <w:szCs w:val="28"/>
-        </w:rPr>
-        <w:t>(</w:t>
-      </w:r>
-      <w:proofErr w:type="gramEnd"/>
-      <w:r>
-        <w:rPr>
-          <w:sz w:val="28"/>
-          <w:szCs w:val="28"/>
-        </w:rPr>
-        <w:t xml:space="preserve">steps, </w:t>
-      </w:r>
-      <w:proofErr w:type="spellStart"/>
-      <w:r>
-        <w:rPr>
-          <w:sz w:val="28"/>
-          <w:szCs w:val="28"/>
-        </w:rPr>
-        <w:t>speed_lower_is_faster</w:t>
-      </w:r>
-      <w:proofErr w:type="spellEnd"/>
-      <w:r>
-        <w:rPr>
-          <w:sz w:val="28"/>
-          <w:szCs w:val="28"/>
-        </w:rPr>
-        <w:t>);</w:t>
-      </w:r>
-    </w:p>
-    <w:p>
-      <w:pPr>
-        <w:tabs>
-          <w:tab w:val="left" w:pos="1755"/>
-        </w:tabs>
-        <w:rPr>
-          <w:sz w:val="28"/>
-          <w:szCs w:val="28"/>
-        </w:rPr>
-      </w:pPr>
-    </w:p>
-    <w:p>
-      <w:pPr>
-        <w:tabs>
-          <w:tab w:val="left" w:pos="1755"/>
-        </w:tabs>
-        <w:rPr>
-          <w:sz w:val="28"/>
-          <w:szCs w:val="28"/>
-        </w:rPr>
-      </w:pPr>
-      <w:proofErr w:type="spellStart"/>
-      <w:proofErr w:type="gramStart"/>
-      <w:r>
-        <w:rPr>
-          <w:sz w:val="28"/>
-          <w:szCs w:val="28"/>
-        </w:rPr>
-        <w:t>raiseBody</w:t>
-      </w:r>
-      <w:proofErr w:type="spellEnd"/>
-      <w:r>
-        <w:rPr>
-          <w:sz w:val="28"/>
-          <w:szCs w:val="28"/>
-        </w:rPr>
-        <w:t>(</w:t>
-      </w:r>
-      <w:proofErr w:type="gramEnd"/>
-      <w:r>
-        <w:rPr>
-          <w:sz w:val="28"/>
-          <w:szCs w:val="28"/>
-        </w:rPr>
-        <w:t xml:space="preserve">degrees, </w:t>
-      </w:r>
-      <w:proofErr w:type="spellStart"/>
-      <w:r>
-        <w:rPr>
-          <w:sz w:val="28"/>
-          <w:szCs w:val="28"/>
-        </w:rPr>
-        <w:t>speed_lower_is_faster</w:t>
-      </w:r>
-      <w:proofErr w:type="spellEnd"/>
-      <w:r>
-        <w:rPr>
-          <w:sz w:val="28"/>
-          <w:szCs w:val="28"/>
-        </w:rPr>
-        <w:t>); // negative degrees lower body</w:t>
-      </w:r>
-    </w:p>
-    <w:p>
-      <w:pPr>
-        <w:tabs>
-          <w:tab w:val="left" w:pos="1755"/>
-        </w:tabs>
-        <w:rPr>
-          <w:sz w:val="28"/>
-          <w:szCs w:val="28"/>
-        </w:rPr>
-      </w:pPr>
-      <w:proofErr w:type="spellStart"/>
-      <w:r>
-        <w:rPr>
-          <w:sz w:val="28"/>
-          <w:szCs w:val="28"/>
-        </w:rPr>
-        <w:t>pressUp</w:t>
-      </w:r>
-      <w:proofErr w:type="spellEnd"/>
-      <w:r>
-        <w:rPr>
-          <w:sz w:val="28"/>
-          <w:szCs w:val="28"/>
-        </w:rPr>
-        <w:t>(x); // Does x press-ups</w:t>
-      </w:r>
-    </w:p>
-    <w:p>
-      <w:pPr>
-        <w:tabs>
-          <w:tab w:val="left" w:pos="1755"/>
-        </w:tabs>
-        <w:rPr>
-          <w:sz w:val="28"/>
-          <w:szCs w:val="28"/>
-        </w:rPr>
-      </w:pPr>
-      <w:r>
-        <w:rPr>
-          <w:sz w:val="28"/>
-          <w:szCs w:val="28"/>
+          <w:rFonts w:ascii="Consolas" w:hAnsi="Consolas"/>
+          <w:sz w:val="18"/>
+          <w:szCs w:val="18"/>
+        </w:rPr>
+        <w:t>CreepGait(steps, speed_lower_is_faster);</w:t>
+      </w:r>
+    </w:p>
+    <w:p>
+      <w:pPr>
+        <w:tabs>
+          <w:tab w:val="left" w:pos="1755"/>
+        </w:tabs>
+        <w:rPr>
+          <w:rFonts w:ascii="Consolas" w:hAnsi="Consolas"/>
+          <w:sz w:val="18"/>
+          <w:szCs w:val="18"/>
+        </w:rPr>
+      </w:pPr>
+    </w:p>
+    <w:p>
+      <w:pPr>
+        <w:tabs>
+          <w:tab w:val="left" w:pos="1755"/>
+        </w:tabs>
+        <w:rPr>
+          <w:rFonts w:ascii="Consolas" w:hAnsi="Consolas"/>
+          <w:sz w:val="18"/>
+          <w:szCs w:val="18"/>
+        </w:rPr>
+      </w:pPr>
+      <w:r>
+        <w:rPr>
+          <w:rFonts w:ascii="Consolas" w:hAnsi="Consolas"/>
+          <w:sz w:val="18"/>
+          <w:szCs w:val="18"/>
+        </w:rPr>
+        <w:t>stepForwardsTrotGait(steps, speed_lower_is_faster);</w:t>
+      </w:r>
+    </w:p>
+    <w:p>
+      <w:pPr>
+        <w:tabs>
+          <w:tab w:val="left" w:pos="1755"/>
+        </w:tabs>
+        <w:rPr>
+          <w:rFonts w:ascii="Consolas" w:hAnsi="Consolas"/>
+          <w:sz w:val="18"/>
+          <w:szCs w:val="18"/>
+        </w:rPr>
+      </w:pPr>
+      <w:r>
+        <w:rPr>
+          <w:rFonts w:ascii="Consolas" w:hAnsi="Consolas"/>
+          <w:sz w:val="18"/>
+          <w:szCs w:val="18"/>
+        </w:rPr>
+        <w:t>stepBackwardsTrotGait(steps, speed_lower_is_faster);</w:t>
+      </w:r>
+    </w:p>
+    <w:p>
+      <w:pPr>
+        <w:tabs>
+          <w:tab w:val="left" w:pos="1755"/>
+        </w:tabs>
+        <w:rPr>
+          <w:rFonts w:ascii="Consolas" w:hAnsi="Consolas"/>
+          <w:sz w:val="18"/>
+          <w:szCs w:val="18"/>
+        </w:rPr>
+      </w:pPr>
+      <w:r>
+        <w:rPr>
+          <w:rFonts w:ascii="Consolas" w:hAnsi="Consolas"/>
+          <w:sz w:val="18"/>
+          <w:szCs w:val="18"/>
+        </w:rPr>
+        <w:t>stepLeftTrotGait(steps, speed_lower_is_faster);</w:t>
+      </w:r>
+    </w:p>
+    <w:p>
+      <w:pPr>
+        <w:tabs>
+          <w:tab w:val="left" w:pos="1755"/>
+        </w:tabs>
+        <w:rPr>
+          <w:rFonts w:ascii="Consolas" w:hAnsi="Consolas"/>
+          <w:sz w:val="18"/>
+          <w:szCs w:val="18"/>
+        </w:rPr>
+      </w:pPr>
+      <w:r>
+        <w:rPr>
+          <w:rFonts w:ascii="Consolas" w:hAnsi="Consolas"/>
+          <w:sz w:val="18"/>
+          <w:szCs w:val="18"/>
+        </w:rPr>
+        <w:t>stepRightTrotGait(steps, speed_lower_is_faster);</w:t>
+      </w:r>
+    </w:p>
+    <w:p>
+      <w:pPr>
+        <w:tabs>
+          <w:tab w:val="left" w:pos="1755"/>
+        </w:tabs>
+        <w:rPr>
+          <w:rFonts w:ascii="Consolas" w:hAnsi="Consolas"/>
+          <w:sz w:val="18"/>
+          <w:szCs w:val="18"/>
+        </w:rPr>
+      </w:pPr>
+    </w:p>
+    <w:p>
+      <w:pPr>
+        <w:tabs>
+          <w:tab w:val="left" w:pos="1755"/>
+        </w:tabs>
+        <w:rPr>
+          <w:rFonts w:ascii="Consolas" w:hAnsi="Consolas"/>
+          <w:sz w:val="18"/>
+          <w:szCs w:val="18"/>
+        </w:rPr>
+      </w:pPr>
+      <w:r>
+        <w:rPr>
+          <w:rFonts w:ascii="Consolas" w:hAnsi="Consolas"/>
+          <w:sz w:val="18"/>
+          <w:szCs w:val="18"/>
+        </w:rPr>
+        <w:t>raiseBody(degrees, speed_lower_is_faster); // negative degrees lower body</w:t>
+      </w:r>
+    </w:p>
+    <w:p>
+      <w:pPr>
+        <w:tabs>
+          <w:tab w:val="left" w:pos="1755"/>
+        </w:tabs>
+        <w:rPr>
+          <w:rFonts w:ascii="Consolas" w:hAnsi="Consolas"/>
+          <w:sz w:val="18"/>
+          <w:szCs w:val="18"/>
+        </w:rPr>
+      </w:pPr>
+      <w:r>
+        <w:rPr>
+          <w:rFonts w:ascii="Consolas" w:hAnsi="Consolas"/>
+          <w:sz w:val="18"/>
+          <w:szCs w:val="18"/>
+        </w:rPr>
+        <w:t>pressUp(x); // Does x press-ups</w:t>
+      </w:r>
+    </w:p>
+    <w:p>
+      <w:pPr>
+        <w:tabs>
+          <w:tab w:val="left" w:pos="1755"/>
+        </w:tabs>
+        <w:rPr>
+          <w:rFonts w:ascii="Consolas" w:hAnsi="Consolas"/>
+          <w:sz w:val="18"/>
+          <w:szCs w:val="18"/>
+        </w:rPr>
+      </w:pPr>
+      <w:r>
+        <w:rPr>
+          <w:rFonts w:ascii="Consolas" w:hAnsi="Consolas"/>
+          <w:sz w:val="18"/>
+          <w:szCs w:val="18"/>
         </w:rPr>
         <w:t>squat(x); // Does x squats</w:t>
+      </w:r>
+    </w:p>
+    <w:p>
+      <w:pPr>
+        <w:tabs>
+          <w:tab w:val="left" w:pos="1755"/>
+        </w:tabs>
+        <w:rPr>
+          <w:rFonts w:ascii="Consolas" w:hAnsi="Consolas"/>
+          <w:sz w:val="18"/>
+          <w:szCs w:val="18"/>
+        </w:rPr>
+      </w:pPr>
+    </w:p>
+    <w:p>
+      <w:pPr>
+        <w:tabs>
+          <w:tab w:val="left" w:pos="1755"/>
+        </w:tabs>
+        <w:rPr>
+          <w:rFonts w:ascii="Consolas" w:hAnsi="Consolas"/>
+          <w:sz w:val="18"/>
+          <w:szCs w:val="18"/>
+          <w:lang w:val="es-ES"/>
+        </w:rPr>
+      </w:pPr>
+      <w:r>
+        <w:rPr>
+          <w:rFonts w:ascii="Consolas" w:hAnsi="Consolas"/>
+          <w:sz w:val="18"/>
+          <w:szCs w:val="18"/>
+          <w:lang w:val="es-ES"/>
+        </w:rPr>
+        <w:t>moveServo(</w:t>
+      </w:r>
+      <w:r>
+        <w:rPr>
+          <w:rFonts w:ascii="Consolas" w:hAnsi="Consolas"/>
+          <w:sz w:val="18"/>
+          <w:szCs w:val="18"/>
+          <w:lang w:val="es-ES"/>
+        </w:rPr>
+        <w:t xml:space="preserve">servo, pos); moves </w:t>
+      </w:r>
+      <w:r>
+        <w:rPr>
+          <w:rFonts w:ascii="Consolas" w:hAnsi="Consolas"/>
+          <w:sz w:val="18"/>
+          <w:szCs w:val="18"/>
+          <w:lang w:val="es-ES"/>
+        </w:rPr>
+        <w:t xml:space="preserve">servo to position pos. </w:t>
+      </w:r>
+    </w:p>
+    <w:p>
+      <w:pPr>
+        <w:tabs>
+          <w:tab w:val="left" w:pos="1755"/>
+        </w:tabs>
+        <w:rPr>
+          <w:rFonts w:ascii="Consolas" w:hAnsi="Consolas"/>
+          <w:sz w:val="18"/>
+          <w:szCs w:val="18"/>
+        </w:rPr>
+      </w:pPr>
+      <w:r>
+        <w:rPr>
+          <w:rFonts w:ascii="Consolas" w:hAnsi="Consolas"/>
+          <w:sz w:val="18"/>
+          <w:szCs w:val="18"/>
+        </w:rPr>
+        <w:t>Servo can b</w:t>
+      </w:r>
+      <w:r>
+        <w:rPr>
+          <w:rFonts w:ascii="Consolas" w:hAnsi="Consolas"/>
+          <w:sz w:val="18"/>
+          <w:szCs w:val="18"/>
+        </w:rPr>
+        <w:t>e from 0 to 15 on the PCA9685 board.</w:t>
       </w:r>
     </w:p>
     <w:p>
@@ -7188,6 +7048,95 @@
     </w:lvl>
   </w:abstractNum>
   <w:abstractNum w:abstractNumId="3" w15:restartNumberingAfterBreak="0">
+    <w:nsid w:val="4A63097C"/>
+    <w:multiLevelType w:val="hybridMultilevel"/>
+    <w:tmpl w:val="8F1C8A84"/>
+    <w:lvl w:ilvl="0" w:tplc="0809000F">
+      <w:start w:val="1"/>
+      <w:numFmt w:val="decimal"/>
+      <w:lvlText w:val="%1."/>
+      <w:lvlJc w:val="left"/>
+      <w:pPr>
+        <w:ind w:left="720" w:hanging="360"/>
+      </w:pPr>
+      <w:rPr>
+        <w:rFonts w:hint="default"/>
+      </w:rPr>
+    </w:lvl>
+    <w:lvl w:ilvl="1" w:tplc="08090019" w:tentative="1">
+      <w:start w:val="1"/>
+      <w:numFmt w:val="lowerLetter"/>
+      <w:lvlText w:val="%2."/>
+      <w:lvlJc w:val="left"/>
+      <w:pPr>
+        <w:ind w:left="1440" w:hanging="360"/>
+      </w:pPr>
+    </w:lvl>
+    <w:lvl w:ilvl="2" w:tplc="0809001B" w:tentative="1">
+      <w:start w:val="1"/>
+      <w:numFmt w:val="lowerRoman"/>
+      <w:lvlText w:val="%3."/>
+      <w:lvlJc w:val="right"/>
+      <w:pPr>
+        <w:ind w:left="2160" w:hanging="180"/>
+      </w:pPr>
+    </w:lvl>
+    <w:lvl w:ilvl="3" w:tplc="0809000F" w:tentative="1">
+      <w:start w:val="1"/>
+      <w:numFmt w:val="decimal"/>
+      <w:lvlText w:val="%4."/>
+      <w:lvlJc w:val="left"/>
+      <w:pPr>
+        <w:ind w:left="2880" w:hanging="360"/>
+      </w:pPr>
+    </w:lvl>
+    <w:lvl w:ilvl="4" w:tplc="08090019" w:tentative="1">
+      <w:start w:val="1"/>
+      <w:numFmt w:val="lowerLetter"/>
+      <w:lvlText w:val="%5."/>
+      <w:lvlJc w:val="left"/>
+      <w:pPr>
+        <w:ind w:left="3600" w:hanging="360"/>
+      </w:pPr>
+    </w:lvl>
+    <w:lvl w:ilvl="5" w:tplc="0809001B" w:tentative="1">
+      <w:start w:val="1"/>
+      <w:numFmt w:val="lowerRoman"/>
+      <w:lvlText w:val="%6."/>
+      <w:lvlJc w:val="right"/>
+      <w:pPr>
+        <w:ind w:left="4320" w:hanging="180"/>
+      </w:pPr>
+    </w:lvl>
+    <w:lvl w:ilvl="6" w:tplc="0809000F" w:tentative="1">
+      <w:start w:val="1"/>
+      <w:numFmt w:val="decimal"/>
+      <w:lvlText w:val="%7."/>
+      <w:lvlJc w:val="left"/>
+      <w:pPr>
+        <w:ind w:left="5040" w:hanging="360"/>
+      </w:pPr>
+    </w:lvl>
+    <w:lvl w:ilvl="7" w:tplc="08090019" w:tentative="1">
+      <w:start w:val="1"/>
+      <w:numFmt w:val="lowerLetter"/>
+      <w:lvlText w:val="%8."/>
+      <w:lvlJc w:val="left"/>
+      <w:pPr>
+        <w:ind w:left="5760" w:hanging="360"/>
+      </w:pPr>
+    </w:lvl>
+    <w:lvl w:ilvl="8" w:tplc="0809001B" w:tentative="1">
+      <w:start w:val="1"/>
+      <w:numFmt w:val="lowerRoman"/>
+      <w:lvlText w:val="%9."/>
+      <w:lvlJc w:val="right"/>
+      <w:pPr>
+        <w:ind w:left="6480" w:hanging="180"/>
+      </w:pPr>
+    </w:lvl>
+  </w:abstractNum>
+  <w:abstractNum w:abstractNumId="4" w15:restartNumberingAfterBreak="0">
     <w:nsid w:val="69F17DAB"/>
     <w:multiLevelType w:val="hybridMultilevel"/>
     <w:tmpl w:val="60F2A478"/>
@@ -7299,7 +7248,7 @@
       </w:rPr>
     </w:lvl>
   </w:abstractNum>
-  <w:abstractNum w:abstractNumId="4" w15:restartNumberingAfterBreak="0">
+  <w:abstractNum w:abstractNumId="5" w15:restartNumberingAfterBreak="0">
     <w:nsid w:val="6F740318"/>
     <w:multiLevelType w:val="hybridMultilevel"/>
     <w:tmpl w:val="73CCEB0E"/>
@@ -7388,7 +7337,7 @@
       </w:pPr>
     </w:lvl>
   </w:abstractNum>
-  <w:abstractNum w:abstractNumId="5" w15:restartNumberingAfterBreak="0">
+  <w:abstractNum w:abstractNumId="6" w15:restartNumberingAfterBreak="0">
     <w:nsid w:val="709A0B94"/>
     <w:multiLevelType w:val="hybridMultilevel"/>
     <w:tmpl w:val="87F8AACA"/>
@@ -7478,7 +7427,7 @@
     </w:lvl>
   </w:abstractNum>
   <w:num w:numId="1">
-    <w:abstractNumId w:val="3"/>
+    <w:abstractNumId w:val="4"/>
   </w:num>
   <w:num w:numId="2">
     <w:abstractNumId w:val="2"/>
@@ -7487,13 +7436,16 @@
     <w:abstractNumId w:val="0"/>
   </w:num>
   <w:num w:numId="4">
-    <w:abstractNumId w:val="5"/>
+    <w:abstractNumId w:val="6"/>
   </w:num>
   <w:num w:numId="5">
-    <w:abstractNumId w:val="4"/>
+    <w:abstractNumId w:val="5"/>
   </w:num>
   <w:num w:numId="6">
     <w:abstractNumId w:val="1"/>
+  </w:num>
+  <w:num w:numId="7">
+    <w:abstractNumId w:val="3"/>
   </w:num>
 </w:numbering>
 </file>
@@ -8311,6 +8263,25 @@
 </file>
 
 <file path=customXml/item2.xml><?xml version="1.0" encoding="utf-8"?>
+<b:Sources xmlns:b="http://schemas.openxmlformats.org/officeDocument/2006/bibliography" xmlns="http://schemas.openxmlformats.org/officeDocument/2006/bibliography" SelectedStyle="\APASixthEditionOfficeOnline.xsl" StyleName="APA" Version="6"/>
+</file>
+
+<file path=customXml/item3.xml><?xml version="1.0" encoding="utf-8"?>
+<p:properties xmlns:p="http://schemas.microsoft.com/office/2006/metadata/properties" xmlns:xsi="http://www.w3.org/2001/XMLSchema-instance" xmlns:pc="http://schemas.microsoft.com/office/infopath/2007/PartnerControls">
+  <documentManagement/>
+</p:properties>
+</file>
+
+<file path=customXml/item4.xml><?xml version="1.0" encoding="utf-8"?>
+<?mso-contentType ?>
+<FormTemplates xmlns="http://schemas.microsoft.com/sharepoint/v3/contenttype/forms">
+  <Display>DocumentLibraryForm</Display>
+  <Edit>DocumentLibraryForm</Edit>
+  <New>DocumentLibraryForm</New>
+</FormTemplates>
+</file>
+
+<file path=customXml/item5.xml><?xml version="1.0" encoding="utf-8"?>
 <ct:contentTypeSchema xmlns:ct="http://schemas.microsoft.com/office/2006/metadata/contentType" xmlns:ma="http://schemas.microsoft.com/office/2006/metadata/properties/metaAttributes" ct:_="" ma:_="" ma:contentTypeName="Document" ma:contentTypeID="0x010100A5C6162EDCC1AE4D8FB33ADD197461D6" ma:contentTypeVersion="12" ma:contentTypeDescription="Create a new document." ma:contentTypeScope="" ma:versionID="a703a7de76431d280521c90423e62dfc">
   <xsd:schema xmlns:xsd="http://www.w3.org/2001/XMLSchema" xmlns:xs="http://www.w3.org/2001/XMLSchema" xmlns:p="http://schemas.microsoft.com/office/2006/metadata/properties" xmlns:ns3="194ba3fc-17c3-4817-afa1-4d9d4b8b3966" xmlns:ns4="c176e6e9-b474-4a54-9844-416d7cbf4e14" targetNamespace="http://schemas.microsoft.com/office/2006/metadata/properties" ma:root="true" ma:fieldsID="5f72339cc17fe714a74cd285eb93520d" ns3:_="" ns4:_="">
     <xsd:import namespace="194ba3fc-17c3-4817-afa1-4d9d4b8b3966"/>
@@ -8527,25 +8498,6 @@
 </ct:contentTypeSchema>
 </file>
 
-<file path=customXml/item3.xml><?xml version="1.0" encoding="utf-8"?>
-<?mso-contentType ?>
-<FormTemplates xmlns="http://schemas.microsoft.com/sharepoint/v3/contenttype/forms">
-  <Display>DocumentLibraryForm</Display>
-  <Edit>DocumentLibraryForm</Edit>
-  <New>DocumentLibraryForm</New>
-</FormTemplates>
-</file>
-
-<file path=customXml/item4.xml><?xml version="1.0" encoding="utf-8"?>
-<p:properties xmlns:p="http://schemas.microsoft.com/office/2006/metadata/properties" xmlns:xsi="http://www.w3.org/2001/XMLSchema-instance" xmlns:pc="http://schemas.microsoft.com/office/infopath/2007/PartnerControls">
-  <documentManagement/>
-</p:properties>
-</file>
-
-<file path=customXml/item5.xml><?xml version="1.0" encoding="utf-8"?>
-<b:Sources xmlns:b="http://schemas.openxmlformats.org/officeDocument/2006/bibliography" xmlns="http://schemas.openxmlformats.org/officeDocument/2006/bibliography" SelectedStyle="\APASixthEditionOfficeOnline.xsl" StyleName="APA" Version="6"/>
-</file>
-
 <file path=customXml/itemProps1.xml><?xml version="1.0" encoding="utf-8"?>
 <ds:datastoreItem xmlns:ds="http://schemas.openxmlformats.org/officeDocument/2006/customXml" ds:itemID="{55AF091B-3C7A-41E3-B477-F2FDAA23CFDA}">
   <ds:schemaRefs>
@@ -8555,6 +8507,31 @@
 </file>
 
 <file path=customXml/itemProps2.xml><?xml version="1.0" encoding="utf-8"?>
+<ds:datastoreItem xmlns:ds="http://schemas.openxmlformats.org/officeDocument/2006/customXml" ds:itemID="{D5F9A73D-20DD-446F-9FF2-AE56F6CCA1DE}">
+  <ds:schemaRefs>
+    <ds:schemaRef ds:uri="http://schemas.openxmlformats.org/officeDocument/2006/bibliography"/>
+  </ds:schemaRefs>
+</ds:datastoreItem>
+</file>
+
+<file path=customXml/itemProps3.xml><?xml version="1.0" encoding="utf-8"?>
+<ds:datastoreItem xmlns:ds="http://schemas.openxmlformats.org/officeDocument/2006/customXml" ds:itemID="{158ECA1E-420D-419E-829C-098A02FB68FD}">
+  <ds:schemaRefs>
+    <ds:schemaRef ds:uri="http://schemas.microsoft.com/office/2006/metadata/properties"/>
+    <ds:schemaRef ds:uri="http://schemas.microsoft.com/office/infopath/2007/PartnerControls"/>
+  </ds:schemaRefs>
+</ds:datastoreItem>
+</file>
+
+<file path=customXml/itemProps4.xml><?xml version="1.0" encoding="utf-8"?>
+<ds:datastoreItem xmlns:ds="http://schemas.openxmlformats.org/officeDocument/2006/customXml" ds:itemID="{6B9BE1D5-62B9-4123-85AC-0D5211179300}">
+  <ds:schemaRefs>
+    <ds:schemaRef ds:uri="http://schemas.microsoft.com/sharepoint/v3/contenttype/forms"/>
+  </ds:schemaRefs>
+</ds:datastoreItem>
+</file>
+
+<file path=customXml/itemProps5.xml><?xml version="1.0" encoding="utf-8"?>
 <ds:datastoreItem xmlns:ds="http://schemas.openxmlformats.org/officeDocument/2006/customXml" ds:itemID="{103884CC-935C-46A7-BBA8-91D82BD1111E}">
   <ds:schemaRefs>
     <ds:schemaRef ds:uri="http://schemas.microsoft.com/office/2006/metadata/contentType"/>
@@ -8571,29 +8548,4 @@
     <ds:schemaRef ds:uri="http://schemas.microsoft.com/internal/obd"/>
   </ds:schemaRefs>
 </ds:datastoreItem>
-</file>
-
-<file path=customXml/itemProps3.xml><?xml version="1.0" encoding="utf-8"?>
-<ds:datastoreItem xmlns:ds="http://schemas.openxmlformats.org/officeDocument/2006/customXml" ds:itemID="{6B9BE1D5-62B9-4123-85AC-0D5211179300}">
-  <ds:schemaRefs>
-    <ds:schemaRef ds:uri="http://schemas.microsoft.com/sharepoint/v3/contenttype/forms"/>
-  </ds:schemaRefs>
-</ds:datastoreItem>
-</file>
-
-<file path=customXml/itemProps4.xml><?xml version="1.0" encoding="utf-8"?>
-<ds:datastoreItem xmlns:ds="http://schemas.openxmlformats.org/officeDocument/2006/customXml" ds:itemID="{158ECA1E-420D-419E-829C-098A02FB68FD}">
-  <ds:schemaRefs>
-    <ds:schemaRef ds:uri="http://schemas.microsoft.com/office/2006/metadata/properties"/>
-    <ds:schemaRef ds:uri="http://schemas.microsoft.com/office/infopath/2007/PartnerControls"/>
-  </ds:schemaRefs>
-</ds:datastoreItem>
-</file>
-
-<file path=customXml/itemProps5.xml><?xml version="1.0" encoding="utf-8"?>
-<ds:datastoreItem xmlns:ds="http://schemas.openxmlformats.org/officeDocument/2006/customXml" ds:itemID="{D5F9A73D-20DD-446F-9FF2-AE56F6CCA1DE}">
-  <ds:schemaRefs>
-    <ds:schemaRef ds:uri="http://schemas.openxmlformats.org/officeDocument/2006/bibliography"/>
-  </ds:schemaRefs>
-</ds:datastoreItem>
 </file>
</xml_diff>

<commit_message>
Updated Building Instructions for new version of firmware
</commit_message>
<xml_diff>
--- a/Diymore MG996R/Building Instructions/Building Instructions.docx
+++ b/Diymore MG996R/Building Instructions/Building Instructions.docx
@@ -886,7 +886,23 @@
           <w:sz w:val="52"/>
           <w:szCs w:val="52"/>
         </w:rPr>
-        <w:t>These will work for ANY model of APQuad with ANY servo (other than 2DOF version</w:t>
+        <w:t xml:space="preserve">These will work for ANY model of </w:t>
+      </w:r>
+      <w:proofErr w:type="spellStart"/>
+      <w:r>
+        <w:rPr>
+          <w:sz w:val="52"/>
+          <w:szCs w:val="52"/>
+        </w:rPr>
+        <w:t>APQuad</w:t>
+      </w:r>
+      <w:proofErr w:type="spellEnd"/>
+      <w:r>
+        <w:rPr>
+          <w:sz w:val="52"/>
+          <w:szCs w:val="52"/>
+        </w:rPr>
+        <w:t xml:space="preserve"> with ANY servo (other than 2DOF version</w:t>
       </w:r>
       <w:r>
         <w:rPr>
@@ -1191,97 +1207,158 @@
           <w:sz w:val="28"/>
           <w:szCs w:val="28"/>
         </w:rPr>
-        <w:t>1x Base Plate.stl</w:t>
-      </w:r>
-    </w:p>
-    <w:p>
-      <w:pPr>
-        <w:tabs>
-          <w:tab w:val="left" w:pos="1755"/>
-        </w:tabs>
-        <w:rPr>
-          <w:sz w:val="28"/>
-          <w:szCs w:val="28"/>
-        </w:rPr>
-      </w:pPr>
-      <w:r>
-        <w:rPr>
-          <w:sz w:val="28"/>
-          <w:szCs w:val="28"/>
-        </w:rPr>
-        <w:t>4x Foot.stl</w:t>
-      </w:r>
-    </w:p>
-    <w:p>
-      <w:pPr>
-        <w:tabs>
-          <w:tab w:val="left" w:pos="1755"/>
-        </w:tabs>
-        <w:rPr>
-          <w:sz w:val="28"/>
-          <w:szCs w:val="28"/>
-        </w:rPr>
-      </w:pPr>
-      <w:r>
-        <w:rPr>
-          <w:sz w:val="28"/>
-          <w:szCs w:val="28"/>
-        </w:rPr>
-        <w:t>4x Leg.stl</w:t>
-      </w:r>
-    </w:p>
-    <w:p>
-      <w:pPr>
-        <w:tabs>
-          <w:tab w:val="left" w:pos="1755"/>
-        </w:tabs>
-        <w:rPr>
-          <w:sz w:val="28"/>
-          <w:szCs w:val="28"/>
-        </w:rPr>
-      </w:pPr>
-      <w:r>
-        <w:rPr>
-          <w:sz w:val="28"/>
-          <w:szCs w:val="28"/>
-        </w:rPr>
-        <w:t>2x Hip.stl</w:t>
-      </w:r>
-    </w:p>
-    <w:p>
-      <w:pPr>
-        <w:tabs>
-          <w:tab w:val="left" w:pos="1755"/>
-        </w:tabs>
-        <w:rPr>
-          <w:sz w:val="28"/>
-          <w:szCs w:val="28"/>
-        </w:rPr>
-      </w:pPr>
-      <w:r>
-        <w:rPr>
-          <w:sz w:val="28"/>
-          <w:szCs w:val="28"/>
-        </w:rPr>
-        <w:t>2x Mirrored Hip.stl</w:t>
-      </w:r>
-    </w:p>
-    <w:p>
-      <w:pPr>
-        <w:tabs>
-          <w:tab w:val="left" w:pos="1755"/>
-        </w:tabs>
-        <w:rPr>
-          <w:sz w:val="28"/>
-          <w:szCs w:val="28"/>
-        </w:rPr>
-      </w:pPr>
-      <w:r>
-        <w:rPr>
-          <w:sz w:val="28"/>
-          <w:szCs w:val="28"/>
-        </w:rPr>
-        <w:t>These files are located in the ‘To 3D print folder’</w:t>
+        <w:t xml:space="preserve">1x Base </w:t>
+      </w:r>
+      <w:proofErr w:type="spellStart"/>
+      <w:r>
+        <w:rPr>
+          <w:sz w:val="28"/>
+          <w:szCs w:val="28"/>
+        </w:rPr>
+        <w:t>Plate.stl</w:t>
+      </w:r>
+      <w:proofErr w:type="spellEnd"/>
+    </w:p>
+    <w:p>
+      <w:pPr>
+        <w:tabs>
+          <w:tab w:val="left" w:pos="1755"/>
+        </w:tabs>
+        <w:rPr>
+          <w:sz w:val="28"/>
+          <w:szCs w:val="28"/>
+        </w:rPr>
+      </w:pPr>
+      <w:r>
+        <w:rPr>
+          <w:sz w:val="28"/>
+          <w:szCs w:val="28"/>
+        </w:rPr>
+        <w:t xml:space="preserve">4x </w:t>
+      </w:r>
+      <w:proofErr w:type="spellStart"/>
+      <w:r>
+        <w:rPr>
+          <w:sz w:val="28"/>
+          <w:szCs w:val="28"/>
+        </w:rPr>
+        <w:t>Foot.stl</w:t>
+      </w:r>
+      <w:proofErr w:type="spellEnd"/>
+    </w:p>
+    <w:p>
+      <w:pPr>
+        <w:tabs>
+          <w:tab w:val="left" w:pos="1755"/>
+        </w:tabs>
+        <w:rPr>
+          <w:sz w:val="28"/>
+          <w:szCs w:val="28"/>
+        </w:rPr>
+      </w:pPr>
+      <w:r>
+        <w:rPr>
+          <w:sz w:val="28"/>
+          <w:szCs w:val="28"/>
+        </w:rPr>
+        <w:t xml:space="preserve">4x </w:t>
+      </w:r>
+      <w:proofErr w:type="spellStart"/>
+      <w:r>
+        <w:rPr>
+          <w:sz w:val="28"/>
+          <w:szCs w:val="28"/>
+        </w:rPr>
+        <w:t>Leg.stl</w:t>
+      </w:r>
+      <w:proofErr w:type="spellEnd"/>
+    </w:p>
+    <w:p>
+      <w:pPr>
+        <w:tabs>
+          <w:tab w:val="left" w:pos="1755"/>
+        </w:tabs>
+        <w:rPr>
+          <w:sz w:val="28"/>
+          <w:szCs w:val="28"/>
+        </w:rPr>
+      </w:pPr>
+      <w:r>
+        <w:rPr>
+          <w:sz w:val="28"/>
+          <w:szCs w:val="28"/>
+        </w:rPr>
+        <w:t xml:space="preserve">2x </w:t>
+      </w:r>
+      <w:proofErr w:type="spellStart"/>
+      <w:r>
+        <w:rPr>
+          <w:sz w:val="28"/>
+          <w:szCs w:val="28"/>
+        </w:rPr>
+        <w:t>Hip.stl</w:t>
+      </w:r>
+      <w:proofErr w:type="spellEnd"/>
+    </w:p>
+    <w:p>
+      <w:pPr>
+        <w:tabs>
+          <w:tab w:val="left" w:pos="1755"/>
+        </w:tabs>
+        <w:rPr>
+          <w:sz w:val="28"/>
+          <w:szCs w:val="28"/>
+        </w:rPr>
+      </w:pPr>
+      <w:r>
+        <w:rPr>
+          <w:sz w:val="28"/>
+          <w:szCs w:val="28"/>
+        </w:rPr>
+        <w:t xml:space="preserve">2x Mirrored </w:t>
+      </w:r>
+      <w:proofErr w:type="spellStart"/>
+      <w:r>
+        <w:rPr>
+          <w:sz w:val="28"/>
+          <w:szCs w:val="28"/>
+        </w:rPr>
+        <w:t>Hip.stl</w:t>
+      </w:r>
+      <w:proofErr w:type="spellEnd"/>
+    </w:p>
+    <w:p>
+      <w:pPr>
+        <w:tabs>
+          <w:tab w:val="left" w:pos="1755"/>
+        </w:tabs>
+        <w:rPr>
+          <w:sz w:val="28"/>
+          <w:szCs w:val="28"/>
+        </w:rPr>
+      </w:pPr>
+      <w:r>
+        <w:rPr>
+          <w:sz w:val="28"/>
+          <w:szCs w:val="28"/>
+        </w:rPr>
+        <w:t xml:space="preserve">These files </w:t>
+      </w:r>
+      <w:proofErr w:type="gramStart"/>
+      <w:r>
+        <w:rPr>
+          <w:sz w:val="28"/>
+          <w:szCs w:val="28"/>
+        </w:rPr>
+        <w:t>are located in</w:t>
+      </w:r>
+      <w:proofErr w:type="gramEnd"/>
+      <w:r>
+        <w:rPr>
+          <w:sz w:val="28"/>
+          <w:szCs w:val="28"/>
+        </w:rPr>
+        <w:t xml:space="preserve"> the ‘To 3D print folder’</w:t>
       </w:r>
     </w:p>
     <w:p>
@@ -1328,26 +1405,44 @@
           <w:sz w:val="28"/>
           <w:szCs w:val="28"/>
         </w:rPr>
-        <w:t>1x Dome.stl</w:t>
-      </w:r>
-    </w:p>
-    <w:p>
-      <w:pPr>
-        <w:tabs>
-          <w:tab w:val="left" w:pos="1755"/>
-        </w:tabs>
-        <w:rPr>
-          <w:sz w:val="28"/>
-          <w:szCs w:val="28"/>
-        </w:rPr>
-      </w:pPr>
-      <w:r>
-        <w:rPr>
-          <w:sz w:val="28"/>
-          <w:szCs w:val="28"/>
-        </w:rPr>
-        <w:t>3x Mount for dome.stl</w:t>
-      </w:r>
+        <w:t xml:space="preserve">1x </w:t>
+      </w:r>
+      <w:proofErr w:type="spellStart"/>
+      <w:r>
+        <w:rPr>
+          <w:sz w:val="28"/>
+          <w:szCs w:val="28"/>
+        </w:rPr>
+        <w:t>Dome.stl</w:t>
+      </w:r>
+      <w:proofErr w:type="spellEnd"/>
+    </w:p>
+    <w:p>
+      <w:pPr>
+        <w:tabs>
+          <w:tab w:val="left" w:pos="1755"/>
+        </w:tabs>
+        <w:rPr>
+          <w:sz w:val="28"/>
+          <w:szCs w:val="28"/>
+        </w:rPr>
+      </w:pPr>
+      <w:r>
+        <w:rPr>
+          <w:sz w:val="28"/>
+          <w:szCs w:val="28"/>
+        </w:rPr>
+        <w:t xml:space="preserve">3x Mount for </w:t>
+      </w:r>
+      <w:proofErr w:type="spellStart"/>
+      <w:r>
+        <w:rPr>
+          <w:sz w:val="28"/>
+          <w:szCs w:val="28"/>
+        </w:rPr>
+        <w:t>dome.stl</w:t>
+      </w:r>
+      <w:proofErr w:type="spellEnd"/>
     </w:p>
     <w:p>
       <w:pPr>
@@ -1526,12 +1621,21 @@
           <w:szCs w:val="28"/>
         </w:rPr>
       </w:pPr>
-      <w:r>
-        <w:rPr>
-          <w:sz w:val="28"/>
-          <w:szCs w:val="28"/>
-        </w:rPr>
-        <w:t>Prusaslicer or equivalent</w:t>
+      <w:proofErr w:type="spellStart"/>
+      <w:r>
+        <w:rPr>
+          <w:sz w:val="28"/>
+          <w:szCs w:val="28"/>
+        </w:rPr>
+        <w:t>Prusaslicer</w:t>
+      </w:r>
+      <w:proofErr w:type="spellEnd"/>
+      <w:r>
+        <w:rPr>
+          <w:sz w:val="28"/>
+          <w:szCs w:val="28"/>
+        </w:rPr>
+        <w:t xml:space="preserve"> or equivalent</w:t>
       </w:r>
       <w:r>
         <w:rPr>
@@ -1922,6 +2026,7 @@
         <w:tab/>
         <w:t xml:space="preserve">Arduino command </w:t>
       </w:r>
+      <w:proofErr w:type="spellStart"/>
       <w:r>
         <w:rPr>
           <w:i/>
@@ -1929,7 +2034,37 @@
           <w:sz w:val="28"/>
           <w:szCs w:val="28"/>
         </w:rPr>
-        <w:t xml:space="preserve">moveServo(blh, 90); </w:t>
+        <w:t>moveServo</w:t>
+      </w:r>
+      <w:proofErr w:type="spellEnd"/>
+      <w:r>
+        <w:rPr>
+          <w:i/>
+          <w:iCs/>
+          <w:sz w:val="28"/>
+          <w:szCs w:val="28"/>
+        </w:rPr>
+        <w:t>(</w:t>
+      </w:r>
+      <w:proofErr w:type="spellStart"/>
+      <w:r>
+        <w:rPr>
+          <w:i/>
+          <w:iCs/>
+          <w:sz w:val="28"/>
+          <w:szCs w:val="28"/>
+        </w:rPr>
+        <w:t>blh</w:t>
+      </w:r>
+      <w:proofErr w:type="spellEnd"/>
+      <w:r>
+        <w:rPr>
+          <w:i/>
+          <w:iCs/>
+          <w:sz w:val="28"/>
+          <w:szCs w:val="28"/>
+        </w:rPr>
+        <w:t xml:space="preserve">, 90); </w:t>
       </w:r>
       <w:r>
         <w:rPr>
@@ -2163,7 +2298,23 @@
           <w:sz w:val="28"/>
           <w:szCs w:val="28"/>
         </w:rPr>
-        <w:t>. Please follow the instructions in step 1 as to what to do with the attachments (regarding midpoints etc.), however, please make 2 feet as in the diagram below and 2 feet with the attachment 180 degrees from where it is in the diagram below. Please keep the ones that are as per the diagram away from the mirrored ones and please remember which ones aren’t mirrored and which ones are.</w:t>
+        <w:t xml:space="preserve">. Please follow the instructions in step 1 as to what to do with the attachments (regarding midpoints etc.), however, please make 2 feet as in the diagram below and 2 feet with the attachment 180 degrees from where it is in the diagram below. Please keep the ones that are as per the diagram away from the mirrored ones and please remember which ones </w:t>
+      </w:r>
+      <w:proofErr w:type="gramStart"/>
+      <w:r>
+        <w:rPr>
+          <w:sz w:val="28"/>
+          <w:szCs w:val="28"/>
+        </w:rPr>
+        <w:t>aren’t</w:t>
+      </w:r>
+      <w:proofErr w:type="gramEnd"/>
+      <w:r>
+        <w:rPr>
+          <w:sz w:val="28"/>
+          <w:szCs w:val="28"/>
+        </w:rPr>
+        <w:t xml:space="preserve"> mirrored and which ones are.</w:t>
       </w:r>
     </w:p>
     <w:p>
@@ -2854,7 +3005,23 @@
           <w:sz w:val="28"/>
           <w:szCs w:val="28"/>
         </w:rPr>
-        <w:t>Insert the hips into the non-mirrored legs and the mirrored hips into the mirrored legs into the other ends of the leg. Please see diagram on how this should look. If it doesn’t look right, you have probably used a non-mirrored leg with a mirrored hip.</w:t>
+        <w:t xml:space="preserve">Insert the hips into the non-mirrored legs and the mirrored hips into the mirrored legs into the other ends of the leg. Please see diagram on how this should look. If it </w:t>
+      </w:r>
+      <w:proofErr w:type="gramStart"/>
+      <w:r>
+        <w:rPr>
+          <w:sz w:val="28"/>
+          <w:szCs w:val="28"/>
+        </w:rPr>
+        <w:t>doesn’t</w:t>
+      </w:r>
+      <w:proofErr w:type="gramEnd"/>
+      <w:r>
+        <w:rPr>
+          <w:sz w:val="28"/>
+          <w:szCs w:val="28"/>
+        </w:rPr>
+        <w:t xml:space="preserve"> look right, you have probably used a non-mirrored leg with a mirrored hip.</w:t>
       </w:r>
     </w:p>
     <w:p>
@@ -3054,7 +3221,23 @@
           <w:sz w:val="28"/>
           <w:szCs w:val="28"/>
         </w:rPr>
-        <w:t>Before finishing the mechanical assembly of the APQuad, make sure that you have the following:</w:t>
+        <w:t xml:space="preserve">Before finishing the mechanical assembly of the </w:t>
+      </w:r>
+      <w:proofErr w:type="spellStart"/>
+      <w:r>
+        <w:rPr>
+          <w:sz w:val="28"/>
+          <w:szCs w:val="28"/>
+        </w:rPr>
+        <w:t>APQuad</w:t>
+      </w:r>
+      <w:proofErr w:type="spellEnd"/>
+      <w:r>
+        <w:rPr>
+          <w:sz w:val="28"/>
+          <w:szCs w:val="28"/>
+        </w:rPr>
+        <w:t>, make sure that you have the following:</w:t>
       </w:r>
     </w:p>
     <w:p>
@@ -3163,7 +3346,23 @@
           <w:sz w:val="28"/>
           <w:szCs w:val="28"/>
         </w:rPr>
-        <w:t>Please include photos if possible. I will be very happy to answer any questions but please consider the fact that I am very busy. I will try to respond to any emails within 24 hours but if this isn’t the case, please do not spam me with emails.</w:t>
+        <w:t xml:space="preserve">Please include photos if possible. I will be very happy to answer any questions but please consider the fact that I am very busy. I will try to respond to any emails within 24 hours but if this </w:t>
+      </w:r>
+      <w:proofErr w:type="gramStart"/>
+      <w:r>
+        <w:rPr>
+          <w:sz w:val="28"/>
+          <w:szCs w:val="28"/>
+        </w:rPr>
+        <w:t>isn’t</w:t>
+      </w:r>
+      <w:proofErr w:type="gramEnd"/>
+      <w:r>
+        <w:rPr>
+          <w:sz w:val="28"/>
+          <w:szCs w:val="28"/>
+        </w:rPr>
+        <w:t xml:space="preserve"> the case, please do not spam me with emails.</w:t>
       </w:r>
     </w:p>
     <w:p>
@@ -3184,7 +3383,39 @@
           <w:szCs w:val="28"/>
         </w:rPr>
         <w:lastRenderedPageBreak/>
-        <w:t>If you have completed the checklist in question 7, please finish assembling your APQuad as shown below. The front of the APQuad is on between the top 2 legs on the image.</w:t>
+        <w:t xml:space="preserve">If you have completed the checklist in question 7, please finish assembling your </w:t>
+      </w:r>
+      <w:proofErr w:type="spellStart"/>
+      <w:r>
+        <w:rPr>
+          <w:sz w:val="28"/>
+          <w:szCs w:val="28"/>
+        </w:rPr>
+        <w:t>APQuad</w:t>
+      </w:r>
+      <w:proofErr w:type="spellEnd"/>
+      <w:r>
+        <w:rPr>
+          <w:sz w:val="28"/>
+          <w:szCs w:val="28"/>
+        </w:rPr>
+        <w:t xml:space="preserve"> as shown below. The front of the </w:t>
+      </w:r>
+      <w:proofErr w:type="spellStart"/>
+      <w:r>
+        <w:rPr>
+          <w:sz w:val="28"/>
+          <w:szCs w:val="28"/>
+        </w:rPr>
+        <w:t>APQuad</w:t>
+      </w:r>
+      <w:proofErr w:type="spellEnd"/>
+      <w:r>
+        <w:rPr>
+          <w:sz w:val="28"/>
+          <w:szCs w:val="28"/>
+        </w:rPr>
+        <w:t xml:space="preserve"> is on between the top 2 legs on the image.</w:t>
       </w:r>
     </w:p>
     <w:p>
@@ -3629,7 +3860,23 @@
           <w:sz w:val="28"/>
           <w:szCs w:val="28"/>
         </w:rPr>
-        <w:t>DC DC stepdown converter</w:t>
+        <w:t xml:space="preserve">DC </w:t>
+      </w:r>
+      <w:proofErr w:type="spellStart"/>
+      <w:r>
+        <w:rPr>
+          <w:sz w:val="28"/>
+          <w:szCs w:val="28"/>
+        </w:rPr>
+        <w:t>DC</w:t>
+      </w:r>
+      <w:proofErr w:type="spellEnd"/>
+      <w:r>
+        <w:rPr>
+          <w:sz w:val="28"/>
+          <w:szCs w:val="28"/>
+        </w:rPr>
+        <w:t xml:space="preserve"> stepdown converter</w:t>
       </w:r>
     </w:p>
     <w:p>
@@ -3741,6 +3988,7 @@
           <w:szCs w:val="28"/>
         </w:rPr>
       </w:pPr>
+      <w:proofErr w:type="spellStart"/>
       <w:r>
         <w:rPr>
           <w:sz w:val="28"/>
@@ -3748,6 +3996,7 @@
         </w:rPr>
         <w:t>Multimeter</w:t>
       </w:r>
+      <w:proofErr w:type="spellEnd"/>
     </w:p>
     <w:p>
       <w:pPr>
@@ -3992,7 +4241,23 @@
           <w:sz w:val="28"/>
           <w:szCs w:val="28"/>
         </w:rPr>
-        <w:t>I salvaged one from an old laptop but any will do</w:t>
+        <w:t xml:space="preserve">I salvaged one from an old </w:t>
+      </w:r>
+      <w:proofErr w:type="gramStart"/>
+      <w:r>
+        <w:rPr>
+          <w:sz w:val="28"/>
+          <w:szCs w:val="28"/>
+        </w:rPr>
+        <w:t>laptop</w:t>
+      </w:r>
+      <w:proofErr w:type="gramEnd"/>
+      <w:r>
+        <w:rPr>
+          <w:sz w:val="28"/>
+          <w:szCs w:val="28"/>
+        </w:rPr>
+        <w:t xml:space="preserve"> but any will do</w:t>
       </w:r>
       <w:r>
         <w:rPr>
@@ -4190,6 +4455,7 @@
           <w:szCs w:val="28"/>
         </w:rPr>
       </w:pPr>
+      <w:proofErr w:type="spellStart"/>
       <w:r>
         <w:rPr>
           <w:sz w:val="28"/>
@@ -4197,6 +4463,7 @@
         </w:rPr>
         <w:t>Multimeter</w:t>
       </w:r>
+      <w:proofErr w:type="spellEnd"/>
     </w:p>
     <w:p>
       <w:pPr>
@@ -5902,7 +6169,23 @@
           <w:sz w:val="28"/>
           <w:szCs w:val="28"/>
         </w:rPr>
-        <w:t xml:space="preserve">Then, when you need to use APQuad commands, use the ones below. No classes needed. No quad.unfold(); Just unfold(); </w:t>
+        <w:t xml:space="preserve">Then, when you need to use </w:t>
+      </w:r>
+      <w:proofErr w:type="spellStart"/>
+      <w:r>
+        <w:rPr>
+          <w:sz w:val="28"/>
+          <w:szCs w:val="28"/>
+        </w:rPr>
+        <w:t>APQuad</w:t>
+      </w:r>
+      <w:proofErr w:type="spellEnd"/>
+      <w:r>
+        <w:rPr>
+          <w:sz w:val="28"/>
+          <w:szCs w:val="28"/>
+        </w:rPr>
+        <w:t xml:space="preserve"> commands, use the ones below. </w:t>
       </w:r>
     </w:p>
     <w:p>
@@ -5934,7 +6217,39 @@
           <w:sz w:val="28"/>
           <w:szCs w:val="28"/>
         </w:rPr>
-        <w:t xml:space="preserve"> Examples and then scroll down to custom libraries. You should see APQuad. Go to demo. It is a good representation of what your APQuad can do. The possibilities are endless! </w:t>
+        <w:t xml:space="preserve"> Examples and then scroll down to custom libraries. You should see </w:t>
+      </w:r>
+      <w:proofErr w:type="spellStart"/>
+      <w:r>
+        <w:rPr>
+          <w:sz w:val="28"/>
+          <w:szCs w:val="28"/>
+        </w:rPr>
+        <w:t>APQuad</w:t>
+      </w:r>
+      <w:proofErr w:type="spellEnd"/>
+      <w:r>
+        <w:rPr>
+          <w:sz w:val="28"/>
+          <w:szCs w:val="28"/>
+        </w:rPr>
+        <w:t xml:space="preserve">. Go to demo. It is a good representation of what your </w:t>
+      </w:r>
+      <w:proofErr w:type="spellStart"/>
+      <w:r>
+        <w:rPr>
+          <w:sz w:val="28"/>
+          <w:szCs w:val="28"/>
+        </w:rPr>
+        <w:t>APQuad</w:t>
+      </w:r>
+      <w:proofErr w:type="spellEnd"/>
+      <w:r>
+        <w:rPr>
+          <w:sz w:val="28"/>
+          <w:szCs w:val="28"/>
+        </w:rPr>
+        <w:t xml:space="preserve"> can do. The possibilities are endless! </w:t>
       </w:r>
     </w:p>
     <w:p>
@@ -5981,7 +6296,55 @@
           <w:sz w:val="28"/>
           <w:szCs w:val="28"/>
         </w:rPr>
-        <w:t xml:space="preserve">For more experienced devs: I challenge you to create another APQuad function and send it to me so I can include it in the APQuad.h file with your name attributed to it! </w:t>
+        <w:t xml:space="preserve">For more experienced </w:t>
+      </w:r>
+      <w:proofErr w:type="spellStart"/>
+      <w:r>
+        <w:rPr>
+          <w:sz w:val="28"/>
+          <w:szCs w:val="28"/>
+        </w:rPr>
+        <w:t>devs</w:t>
+      </w:r>
+      <w:proofErr w:type="spellEnd"/>
+      <w:r>
+        <w:rPr>
+          <w:sz w:val="28"/>
+          <w:szCs w:val="28"/>
+        </w:rPr>
+        <w:t xml:space="preserve">: I challenge you to create another </w:t>
+      </w:r>
+      <w:proofErr w:type="spellStart"/>
+      <w:r>
+        <w:rPr>
+          <w:sz w:val="28"/>
+          <w:szCs w:val="28"/>
+        </w:rPr>
+        <w:t>APQuad</w:t>
+      </w:r>
+      <w:proofErr w:type="spellEnd"/>
+      <w:r>
+        <w:rPr>
+          <w:sz w:val="28"/>
+          <w:szCs w:val="28"/>
+        </w:rPr>
+        <w:t xml:space="preserve"> function and send it to me so I can include it in the </w:t>
+      </w:r>
+      <w:proofErr w:type="spellStart"/>
+      <w:r>
+        <w:rPr>
+          <w:sz w:val="28"/>
+          <w:szCs w:val="28"/>
+        </w:rPr>
+        <w:t>APQuad.h</w:t>
+      </w:r>
+      <w:proofErr w:type="spellEnd"/>
+      <w:r>
+        <w:rPr>
+          <w:sz w:val="28"/>
+          <w:szCs w:val="28"/>
+        </w:rPr>
+        <w:t xml:space="preserve"> file with your name attributed to it! </w:t>
       </w:r>
     </w:p>
     <w:p>
@@ -6033,7 +6396,23 @@
           <w:sz w:val="28"/>
           <w:szCs w:val="28"/>
         </w:rPr>
-        <w:t>To move a servo, please use my moveServo function</w:t>
+        <w:t xml:space="preserve">To move a servo, please use my </w:t>
+      </w:r>
+      <w:proofErr w:type="spellStart"/>
+      <w:r>
+        <w:rPr>
+          <w:sz w:val="28"/>
+          <w:szCs w:val="28"/>
+        </w:rPr>
+        <w:t>moveServo</w:t>
+      </w:r>
+      <w:proofErr w:type="spellEnd"/>
+      <w:r>
+        <w:rPr>
+          <w:sz w:val="28"/>
+          <w:szCs w:val="28"/>
+        </w:rPr>
+        <w:t xml:space="preserve"> function</w:t>
       </w:r>
     </w:p>
     <w:p>
@@ -6056,7 +6435,23 @@
           <w:sz w:val="28"/>
           <w:szCs w:val="28"/>
         </w:rPr>
-        <w:t>Please look at the APQuad.h file in the library and see how it is laid out.</w:t>
+        <w:t xml:space="preserve">Please look at the </w:t>
+      </w:r>
+      <w:proofErr w:type="spellStart"/>
+      <w:r>
+        <w:rPr>
+          <w:sz w:val="28"/>
+          <w:szCs w:val="28"/>
+        </w:rPr>
+        <w:t>APQuad.h</w:t>
+      </w:r>
+      <w:proofErr w:type="spellEnd"/>
+      <w:r>
+        <w:rPr>
+          <w:sz w:val="28"/>
+          <w:szCs w:val="28"/>
+        </w:rPr>
+        <w:t xml:space="preserve"> file in the library and see how it is laid out.</w:t>
       </w:r>
     </w:p>
     <w:p>
@@ -6079,7 +6474,62 @@
           <w:sz w:val="28"/>
           <w:szCs w:val="28"/>
         </w:rPr>
-        <w:t>Please don’t pass more than 4 arguments to a function – it simply overcomplicates the design.</w:t>
+        <w:t xml:space="preserve">Please </w:t>
+      </w:r>
+      <w:proofErr w:type="gramStart"/>
+      <w:r>
+        <w:rPr>
+          <w:sz w:val="28"/>
+          <w:szCs w:val="28"/>
+        </w:rPr>
+        <w:t>don’t</w:t>
+      </w:r>
+      <w:proofErr w:type="gramEnd"/>
+      <w:r>
+        <w:rPr>
+          <w:sz w:val="28"/>
+          <w:szCs w:val="28"/>
+        </w:rPr>
+        <w:t xml:space="preserve"> pass more than 4 arguments to a function – it simply overcomplicates the design.</w:t>
+      </w:r>
+    </w:p>
+    <w:p>
+      <w:pPr>
+        <w:pStyle w:val="ListParagraph"/>
+        <w:numPr>
+          <w:ilvl w:val="0"/>
+          <w:numId w:val="7"/>
+        </w:numPr>
+        <w:tabs>
+          <w:tab w:val="left" w:pos="1755"/>
+        </w:tabs>
+        <w:rPr>
+          <w:sz w:val="28"/>
+          <w:szCs w:val="28"/>
+        </w:rPr>
+      </w:pPr>
+      <w:r>
+        <w:rPr>
+          <w:sz w:val="28"/>
+          <w:szCs w:val="28"/>
+        </w:rPr>
+        <w:t xml:space="preserve">Please </w:t>
+      </w:r>
+      <w:proofErr w:type="gramStart"/>
+      <w:r>
+        <w:rPr>
+          <w:sz w:val="28"/>
+          <w:szCs w:val="28"/>
+        </w:rPr>
+        <w:t>don’t</w:t>
+      </w:r>
+      <w:proofErr w:type="gramEnd"/>
+      <w:r>
+        <w:rPr>
+          <w:sz w:val="28"/>
+          <w:szCs w:val="28"/>
+        </w:rPr>
+        <w:t xml:space="preserve"> litter the global namespace using #defines or global variables!</w:t>
       </w:r>
     </w:p>
     <w:p>
@@ -6119,47 +6569,79 @@
           <w:sz w:val="28"/>
           <w:szCs w:val="28"/>
         </w:rPr>
-        <w:t xml:space="preserve"> of your APQuad doing that manoeuvre. </w:t>
-      </w:r>
-    </w:p>
-    <w:p>
-      <w:pPr>
-        <w:tabs>
-          <w:tab w:val="left" w:pos="1755"/>
-        </w:tabs>
-        <w:rPr>
-          <w:sz w:val="28"/>
-          <w:szCs w:val="28"/>
-        </w:rPr>
-      </w:pPr>
-    </w:p>
-    <w:p>
-      <w:pPr>
-        <w:tabs>
-          <w:tab w:val="left" w:pos="1755"/>
-        </w:tabs>
-        <w:rPr>
-          <w:sz w:val="28"/>
-          <w:szCs w:val="28"/>
-        </w:rPr>
-      </w:pPr>
-    </w:p>
-    <w:p>
-      <w:pPr>
-        <w:tabs>
-          <w:tab w:val="left" w:pos="1755"/>
-        </w:tabs>
-        <w:rPr>
-          <w:sz w:val="28"/>
-          <w:szCs w:val="28"/>
-        </w:rPr>
-      </w:pPr>
-      <w:r>
-        <w:rPr>
-          <w:sz w:val="28"/>
-          <w:szCs w:val="28"/>
-        </w:rPr>
-        <w:t>Commands that you can use to move the APQuad are</w:t>
+        <w:t xml:space="preserve"> of your </w:t>
+      </w:r>
+      <w:proofErr w:type="spellStart"/>
+      <w:r>
+        <w:rPr>
+          <w:sz w:val="28"/>
+          <w:szCs w:val="28"/>
+        </w:rPr>
+        <w:t>APQuad</w:t>
+      </w:r>
+      <w:proofErr w:type="spellEnd"/>
+      <w:r>
+        <w:rPr>
+          <w:sz w:val="28"/>
+          <w:szCs w:val="28"/>
+        </w:rPr>
+        <w:t xml:space="preserve"> doing that manoeuvre. </w:t>
+      </w:r>
+    </w:p>
+    <w:p>
+      <w:pPr>
+        <w:tabs>
+          <w:tab w:val="left" w:pos="1755"/>
+        </w:tabs>
+        <w:rPr>
+          <w:sz w:val="28"/>
+          <w:szCs w:val="28"/>
+        </w:rPr>
+      </w:pPr>
+    </w:p>
+    <w:p>
+      <w:pPr>
+        <w:tabs>
+          <w:tab w:val="left" w:pos="1755"/>
+        </w:tabs>
+        <w:rPr>
+          <w:sz w:val="28"/>
+          <w:szCs w:val="28"/>
+        </w:rPr>
+      </w:pPr>
+    </w:p>
+    <w:p>
+      <w:pPr>
+        <w:tabs>
+          <w:tab w:val="left" w:pos="1755"/>
+        </w:tabs>
+        <w:rPr>
+          <w:sz w:val="28"/>
+          <w:szCs w:val="28"/>
+        </w:rPr>
+      </w:pPr>
+      <w:r>
+        <w:rPr>
+          <w:sz w:val="28"/>
+          <w:szCs w:val="28"/>
+        </w:rPr>
+        <w:t xml:space="preserve">Commands that you can use to move the </w:t>
+      </w:r>
+      <w:proofErr w:type="spellStart"/>
+      <w:r>
+        <w:rPr>
+          <w:sz w:val="28"/>
+          <w:szCs w:val="28"/>
+        </w:rPr>
+        <w:t>APQuad</w:t>
+      </w:r>
+      <w:proofErr w:type="spellEnd"/>
+      <w:r>
+        <w:rPr>
+          <w:sz w:val="28"/>
+          <w:szCs w:val="28"/>
+        </w:rPr>
+        <w:t xml:space="preserve"> are</w:t>
       </w:r>
       <w:r>
         <w:rPr>
@@ -6247,13 +6729,216 @@
           <w:szCs w:val="18"/>
         </w:rPr>
       </w:pPr>
-      <w:r>
-        <w:rPr>
-          <w:rFonts w:ascii="Consolas" w:hAnsi="Consolas"/>
-          <w:sz w:val="18"/>
-          <w:szCs w:val="18"/>
-        </w:rPr>
-        <w:lastRenderedPageBreak/>
+      <w:proofErr w:type="spellStart"/>
+      <w:r>
+        <w:rPr>
+          <w:rFonts w:ascii="Consolas" w:hAnsi="Consolas"/>
+          <w:sz w:val="18"/>
+          <w:szCs w:val="18"/>
+        </w:rPr>
+        <w:t>APQuad</w:t>
+      </w:r>
+      <w:proofErr w:type="spellEnd"/>
+      <w:r>
+        <w:rPr>
+          <w:rFonts w:ascii="Consolas" w:hAnsi="Consolas"/>
+          <w:sz w:val="18"/>
+          <w:szCs w:val="18"/>
+        </w:rPr>
+        <w:t xml:space="preserve"> </w:t>
+      </w:r>
+      <w:proofErr w:type="gramStart"/>
+      <w:r>
+        <w:rPr>
+          <w:rFonts w:ascii="Consolas" w:hAnsi="Consolas"/>
+          <w:sz w:val="18"/>
+          <w:szCs w:val="18"/>
+        </w:rPr>
+        <w:t>q(</w:t>
+      </w:r>
+      <w:proofErr w:type="spellStart"/>
+      <w:proofErr w:type="gramEnd"/>
+      <w:r>
+        <w:rPr>
+          <w:rFonts w:ascii="Consolas" w:hAnsi="Consolas"/>
+          <w:sz w:val="18"/>
+          <w:szCs w:val="18"/>
+        </w:rPr>
+        <w:t>ServoType</w:t>
+      </w:r>
+      <w:proofErr w:type="spellEnd"/>
+      <w:r>
+        <w:rPr>
+          <w:rFonts w:ascii="Consolas" w:hAnsi="Consolas"/>
+          <w:sz w:val="18"/>
+          <w:szCs w:val="18"/>
+        </w:rPr>
+        <w:t xml:space="preserve">, I2C_ADDRESS); // replace q with anything you want to call your </w:t>
+      </w:r>
+      <w:proofErr w:type="spellStart"/>
+      <w:r>
+        <w:rPr>
+          <w:rFonts w:ascii="Consolas" w:hAnsi="Consolas"/>
+          <w:sz w:val="18"/>
+          <w:szCs w:val="18"/>
+        </w:rPr>
+        <w:t>APQuad</w:t>
+      </w:r>
+      <w:proofErr w:type="spellEnd"/>
+      <w:r>
+        <w:rPr>
+          <w:rFonts w:ascii="Consolas" w:hAnsi="Consolas"/>
+          <w:sz w:val="18"/>
+          <w:szCs w:val="18"/>
+        </w:rPr>
+        <w:t xml:space="preserve"> object. For </w:t>
+      </w:r>
+      <w:proofErr w:type="spellStart"/>
+      <w:r>
+        <w:rPr>
+          <w:rFonts w:ascii="Consolas" w:hAnsi="Consolas"/>
+          <w:sz w:val="18"/>
+          <w:szCs w:val="18"/>
+        </w:rPr>
+        <w:t>ServoType</w:t>
+      </w:r>
+      <w:proofErr w:type="spellEnd"/>
+      <w:r>
+        <w:rPr>
+          <w:rFonts w:ascii="Consolas" w:hAnsi="Consolas"/>
+          <w:sz w:val="18"/>
+          <w:szCs w:val="18"/>
+        </w:rPr>
+        <w:t xml:space="preserve">, use the namespace </w:t>
+      </w:r>
+      <w:proofErr w:type="spellStart"/>
+      <w:r>
+        <w:rPr>
+          <w:rFonts w:ascii="Consolas" w:hAnsi="Consolas"/>
+          <w:sz w:val="18"/>
+          <w:szCs w:val="18"/>
+        </w:rPr>
+        <w:t>ServoTypes</w:t>
+      </w:r>
+      <w:proofErr w:type="spellEnd"/>
+      <w:r>
+        <w:rPr>
+          <w:rFonts w:ascii="Consolas" w:hAnsi="Consolas"/>
+          <w:sz w:val="18"/>
+          <w:szCs w:val="18"/>
+        </w:rPr>
+        <w:t xml:space="preserve"> with the servo you are using. For example, </w:t>
+      </w:r>
+      <w:proofErr w:type="spellStart"/>
+      <w:proofErr w:type="gramStart"/>
+      <w:r>
+        <w:rPr>
+          <w:rFonts w:ascii="Consolas" w:hAnsi="Consolas"/>
+          <w:sz w:val="18"/>
+          <w:szCs w:val="18"/>
+        </w:rPr>
+        <w:t>ServoTypes</w:t>
+      </w:r>
+      <w:proofErr w:type="spellEnd"/>
+      <w:r>
+        <w:rPr>
+          <w:rFonts w:ascii="Consolas" w:hAnsi="Consolas"/>
+          <w:sz w:val="18"/>
+          <w:szCs w:val="18"/>
+        </w:rPr>
+        <w:t>::</w:t>
+      </w:r>
+      <w:proofErr w:type="gramEnd"/>
+      <w:r>
+        <w:rPr>
+          <w:rFonts w:ascii="Consolas" w:hAnsi="Consolas"/>
+          <w:sz w:val="18"/>
+          <w:szCs w:val="18"/>
+        </w:rPr>
+        <w:t xml:space="preserve">MG996R or </w:t>
+      </w:r>
+      <w:proofErr w:type="spellStart"/>
+      <w:r>
+        <w:rPr>
+          <w:rFonts w:ascii="Consolas" w:hAnsi="Consolas"/>
+          <w:sz w:val="18"/>
+          <w:szCs w:val="18"/>
+        </w:rPr>
+        <w:t>ServoTypes</w:t>
+      </w:r>
+      <w:proofErr w:type="spellEnd"/>
+      <w:r>
+        <w:rPr>
+          <w:rFonts w:ascii="Consolas" w:hAnsi="Consolas"/>
+          <w:sz w:val="18"/>
+          <w:szCs w:val="18"/>
+        </w:rPr>
+        <w:t>::SG90. I2C_ADDRESS is the I2C_ADDRESS of your board. Please leave blank if unsure as it will default to 0x40 and work 99 percent of the time. Please just use “</w:t>
+      </w:r>
+      <w:proofErr w:type="spellStart"/>
+      <w:r>
+        <w:rPr>
+          <w:rFonts w:ascii="Consolas" w:hAnsi="Consolas"/>
+          <w:sz w:val="18"/>
+          <w:szCs w:val="18"/>
+        </w:rPr>
+        <w:t>APQuad</w:t>
+      </w:r>
+      <w:proofErr w:type="spellEnd"/>
+      <w:r>
+        <w:rPr>
+          <w:rFonts w:ascii="Consolas" w:hAnsi="Consolas"/>
+          <w:sz w:val="18"/>
+          <w:szCs w:val="18"/>
+        </w:rPr>
+        <w:t xml:space="preserve"> q;” if you are using SG90 servos want to be safe. For the rest of the commands, replace the initial q with your </w:t>
+      </w:r>
+      <w:proofErr w:type="spellStart"/>
+      <w:r>
+        <w:rPr>
+          <w:rFonts w:ascii="Consolas" w:hAnsi="Consolas"/>
+          <w:sz w:val="18"/>
+          <w:szCs w:val="18"/>
+        </w:rPr>
+        <w:t>APQuad</w:t>
+      </w:r>
+      <w:proofErr w:type="spellEnd"/>
+      <w:r>
+        <w:rPr>
+          <w:rFonts w:ascii="Consolas" w:hAnsi="Consolas"/>
+          <w:sz w:val="18"/>
+          <w:szCs w:val="18"/>
+        </w:rPr>
+        <w:t xml:space="preserve"> object’s name. Or just stick with q in the whole program to make life easier!</w:t>
+      </w:r>
+    </w:p>
+    <w:p>
+      <w:pPr>
+        <w:tabs>
+          <w:tab w:val="left" w:pos="1755"/>
+        </w:tabs>
+        <w:rPr>
+          <w:rFonts w:ascii="Consolas" w:hAnsi="Consolas"/>
+          <w:sz w:val="18"/>
+          <w:szCs w:val="18"/>
+        </w:rPr>
+      </w:pPr>
+      <w:proofErr w:type="spellStart"/>
+      <w:proofErr w:type="gramStart"/>
+      <w:r>
+        <w:rPr>
+          <w:rFonts w:ascii="Consolas" w:hAnsi="Consolas"/>
+          <w:sz w:val="18"/>
+          <w:szCs w:val="18"/>
+        </w:rPr>
+        <w:t>q.</w:t>
+      </w:r>
+      <w:r>
+        <w:rPr>
+          <w:rFonts w:ascii="Consolas" w:hAnsi="Consolas"/>
+          <w:sz w:val="18"/>
+          <w:szCs w:val="18"/>
+        </w:rPr>
         <w:t>initiali</w:t>
       </w:r>
       <w:r>
@@ -6272,6 +6957,8 @@
         </w:rPr>
         <w:t>Quad</w:t>
       </w:r>
+      <w:proofErr w:type="spellEnd"/>
+      <w:proofErr w:type="gramEnd"/>
       <w:r>
         <w:rPr>
           <w:rFonts w:ascii="Consolas" w:hAnsi="Consolas"/>
@@ -6292,13 +6979,51 @@
           <w:szCs w:val="18"/>
         </w:rPr>
       </w:pPr>
-      <w:r>
-        <w:rPr>
-          <w:rFonts w:ascii="Consolas" w:hAnsi="Consolas"/>
-          <w:sz w:val="18"/>
-          <w:szCs w:val="18"/>
-        </w:rPr>
-        <w:t xml:space="preserve">unfold(); // Unfolds the robot, </w:t>
+      <w:proofErr w:type="spellStart"/>
+      <w:proofErr w:type="gramStart"/>
+      <w:r>
+        <w:rPr>
+          <w:rFonts w:ascii="Consolas" w:hAnsi="Consolas"/>
+          <w:sz w:val="18"/>
+          <w:szCs w:val="18"/>
+        </w:rPr>
+        <w:t>q.</w:t>
+      </w:r>
+      <w:r>
+        <w:rPr>
+          <w:rFonts w:ascii="Consolas" w:hAnsi="Consolas"/>
+          <w:sz w:val="18"/>
+          <w:szCs w:val="18"/>
+        </w:rPr>
+        <w:t>unfold</w:t>
+      </w:r>
+      <w:proofErr w:type="spellEnd"/>
+      <w:proofErr w:type="gramEnd"/>
+      <w:r>
+        <w:rPr>
+          <w:rFonts w:ascii="Consolas" w:hAnsi="Consolas"/>
+          <w:sz w:val="18"/>
+          <w:szCs w:val="18"/>
+        </w:rPr>
+        <w:t>(</w:t>
+      </w:r>
+      <w:proofErr w:type="spellStart"/>
+      <w:r>
+        <w:rPr>
+          <w:rFonts w:ascii="Consolas" w:hAnsi="Consolas"/>
+          <w:sz w:val="18"/>
+          <w:szCs w:val="18"/>
+        </w:rPr>
+        <w:t>speed_lower_is_faster</w:t>
+      </w:r>
+      <w:proofErr w:type="spellEnd"/>
+      <w:r>
+        <w:rPr>
+          <w:rFonts w:ascii="Consolas" w:hAnsi="Consolas"/>
+          <w:sz w:val="18"/>
+          <w:szCs w:val="18"/>
+        </w:rPr>
+        <w:t xml:space="preserve">); // Unfolds the robot, </w:t>
       </w:r>
       <w:r>
         <w:rPr>
@@ -6328,13 +7053,47 @@
           <w:szCs w:val="18"/>
         </w:rPr>
       </w:pPr>
-      <w:r>
-        <w:rPr>
-          <w:rFonts w:ascii="Consolas" w:hAnsi="Consolas"/>
-          <w:sz w:val="18"/>
-          <w:szCs w:val="18"/>
-        </w:rPr>
-        <w:t xml:space="preserve">fold(); // Folds the robot, </w:t>
+      <w:proofErr w:type="spellStart"/>
+      <w:r>
+        <w:rPr>
+          <w:rFonts w:ascii="Consolas" w:hAnsi="Consolas"/>
+          <w:sz w:val="18"/>
+          <w:szCs w:val="18"/>
+        </w:rPr>
+        <w:t>q.</w:t>
+      </w:r>
+      <w:r>
+        <w:rPr>
+          <w:rFonts w:ascii="Consolas" w:hAnsi="Consolas"/>
+          <w:sz w:val="18"/>
+          <w:szCs w:val="18"/>
+        </w:rPr>
+        <w:t>fold</w:t>
+      </w:r>
+      <w:proofErr w:type="spellEnd"/>
+      <w:r>
+        <w:rPr>
+          <w:rFonts w:ascii="Consolas" w:hAnsi="Consolas"/>
+          <w:sz w:val="18"/>
+          <w:szCs w:val="18"/>
+        </w:rPr>
+        <w:t>(</w:t>
+      </w:r>
+      <w:r>
+        <w:rPr>
+          <w:rFonts w:ascii="Consolas" w:hAnsi="Consolas"/>
+          <w:sz w:val="18"/>
+          <w:szCs w:val="18"/>
+        </w:rPr>
+        <w:t>speed_lower_is_faster</w:t>
+      </w:r>
+      <w:r>
+        <w:rPr>
+          <w:rFonts w:ascii="Consolas" w:hAnsi="Consolas"/>
+          <w:sz w:val="18"/>
+          <w:szCs w:val="18"/>
+        </w:rPr>
+        <w:t xml:space="preserve">); // Folds the robot, </w:t>
       </w:r>
       <w:r>
         <w:rPr>
@@ -6364,6 +7123,16 @@
           <w:szCs w:val="18"/>
         </w:rPr>
       </w:pPr>
+      <w:proofErr w:type="spellStart"/>
+      <w:proofErr w:type="gramStart"/>
+      <w:r>
+        <w:rPr>
+          <w:rFonts w:ascii="Consolas" w:hAnsi="Consolas"/>
+          <w:sz w:val="18"/>
+          <w:szCs w:val="18"/>
+        </w:rPr>
+        <w:t>q.</w:t>
+      </w:r>
       <w:r>
         <w:rPr>
           <w:rFonts w:ascii="Consolas" w:hAnsi="Consolas"/>
@@ -6372,6 +7141,8 @@
         </w:rPr>
         <w:t>folded</w:t>
       </w:r>
+      <w:proofErr w:type="spellEnd"/>
+      <w:proofErr w:type="gramEnd"/>
       <w:r>
         <w:rPr>
           <w:rFonts w:ascii="Consolas" w:hAnsi="Consolas"/>
@@ -6412,26 +7183,74 @@
           <w:szCs w:val="18"/>
         </w:rPr>
       </w:pPr>
-      <w:r>
-        <w:rPr>
-          <w:rFonts w:ascii="Consolas" w:hAnsi="Consolas"/>
-          <w:sz w:val="18"/>
-          <w:szCs w:val="18"/>
-        </w:rPr>
-        <w:t>stepForwardsCreepGait(steps, speed_lower_is_faster);</w:t>
-      </w:r>
-    </w:p>
-    <w:p>
-      <w:pPr>
-        <w:tabs>
-          <w:tab w:val="left" w:pos="1755"/>
-        </w:tabs>
-        <w:rPr>
-          <w:rFonts w:ascii="Consolas" w:hAnsi="Consolas"/>
-          <w:sz w:val="18"/>
-          <w:szCs w:val="18"/>
-        </w:rPr>
-      </w:pPr>
+      <w:proofErr w:type="spellStart"/>
+      <w:proofErr w:type="gramStart"/>
+      <w:r>
+        <w:rPr>
+          <w:rFonts w:ascii="Consolas" w:hAnsi="Consolas"/>
+          <w:sz w:val="18"/>
+          <w:szCs w:val="18"/>
+        </w:rPr>
+        <w:t>q.</w:t>
+      </w:r>
+      <w:r>
+        <w:rPr>
+          <w:rFonts w:ascii="Consolas" w:hAnsi="Consolas"/>
+          <w:sz w:val="18"/>
+          <w:szCs w:val="18"/>
+        </w:rPr>
+        <w:t>stepForwardsCreepGait</w:t>
+      </w:r>
+      <w:proofErr w:type="spellEnd"/>
+      <w:proofErr w:type="gramEnd"/>
+      <w:r>
+        <w:rPr>
+          <w:rFonts w:ascii="Consolas" w:hAnsi="Consolas"/>
+          <w:sz w:val="18"/>
+          <w:szCs w:val="18"/>
+        </w:rPr>
+        <w:t xml:space="preserve">(steps, </w:t>
+      </w:r>
+      <w:proofErr w:type="spellStart"/>
+      <w:r>
+        <w:rPr>
+          <w:rFonts w:ascii="Consolas" w:hAnsi="Consolas"/>
+          <w:sz w:val="18"/>
+          <w:szCs w:val="18"/>
+        </w:rPr>
+        <w:t>speed_lower_is_faster</w:t>
+      </w:r>
+      <w:proofErr w:type="spellEnd"/>
+      <w:r>
+        <w:rPr>
+          <w:rFonts w:ascii="Consolas" w:hAnsi="Consolas"/>
+          <w:sz w:val="18"/>
+          <w:szCs w:val="18"/>
+        </w:rPr>
+        <w:t>);</w:t>
+      </w:r>
+    </w:p>
+    <w:p>
+      <w:pPr>
+        <w:tabs>
+          <w:tab w:val="left" w:pos="1755"/>
+        </w:tabs>
+        <w:rPr>
+          <w:rFonts w:ascii="Consolas" w:hAnsi="Consolas"/>
+          <w:sz w:val="18"/>
+          <w:szCs w:val="18"/>
+        </w:rPr>
+      </w:pPr>
+      <w:proofErr w:type="spellStart"/>
+      <w:proofErr w:type="gramStart"/>
+      <w:r>
+        <w:rPr>
+          <w:rFonts w:ascii="Consolas" w:hAnsi="Consolas"/>
+          <w:sz w:val="18"/>
+          <w:szCs w:val="18"/>
+        </w:rPr>
+        <w:t>q.</w:t>
+      </w:r>
       <w:r>
         <w:rPr>
           <w:rFonts w:ascii="Consolas" w:hAnsi="Consolas"/>
@@ -6454,20 +7273,58 @@
           <w:sz w:val="18"/>
           <w:szCs w:val="18"/>
         </w:rPr>
-        <w:t>CreepGait(steps, speed_lower_is_faster);</w:t>
-      </w:r>
-    </w:p>
-    <w:p>
-      <w:pPr>
-        <w:tabs>
-          <w:tab w:val="left" w:pos="1755"/>
-        </w:tabs>
-        <w:rPr>
-          <w:rFonts w:ascii="Consolas" w:hAnsi="Consolas"/>
-          <w:sz w:val="18"/>
-          <w:szCs w:val="18"/>
-        </w:rPr>
-      </w:pPr>
+        <w:t>CreepGait</w:t>
+      </w:r>
+      <w:proofErr w:type="spellEnd"/>
+      <w:proofErr w:type="gramEnd"/>
+      <w:r>
+        <w:rPr>
+          <w:rFonts w:ascii="Consolas" w:hAnsi="Consolas"/>
+          <w:sz w:val="18"/>
+          <w:szCs w:val="18"/>
+        </w:rPr>
+        <w:t xml:space="preserve">(steps, </w:t>
+      </w:r>
+      <w:proofErr w:type="spellStart"/>
+      <w:r>
+        <w:rPr>
+          <w:rFonts w:ascii="Consolas" w:hAnsi="Consolas"/>
+          <w:sz w:val="18"/>
+          <w:szCs w:val="18"/>
+        </w:rPr>
+        <w:t>speed_lower_is_faster</w:t>
+      </w:r>
+      <w:proofErr w:type="spellEnd"/>
+      <w:r>
+        <w:rPr>
+          <w:rFonts w:ascii="Consolas" w:hAnsi="Consolas"/>
+          <w:sz w:val="18"/>
+          <w:szCs w:val="18"/>
+        </w:rPr>
+        <w:t>);</w:t>
+      </w:r>
+    </w:p>
+    <w:p>
+      <w:pPr>
+        <w:tabs>
+          <w:tab w:val="left" w:pos="1755"/>
+        </w:tabs>
+        <w:rPr>
+          <w:rFonts w:ascii="Consolas" w:hAnsi="Consolas"/>
+          <w:sz w:val="18"/>
+          <w:szCs w:val="18"/>
+        </w:rPr>
+      </w:pPr>
+      <w:proofErr w:type="spellStart"/>
+      <w:proofErr w:type="gramStart"/>
+      <w:r>
+        <w:rPr>
+          <w:rFonts w:ascii="Consolas" w:hAnsi="Consolas"/>
+          <w:sz w:val="18"/>
+          <w:szCs w:val="18"/>
+        </w:rPr>
+        <w:t>q.</w:t>
+      </w:r>
       <w:r>
         <w:rPr>
           <w:rFonts w:ascii="Consolas" w:hAnsi="Consolas"/>
@@ -6490,20 +7347,58 @@
           <w:sz w:val="18"/>
           <w:szCs w:val="18"/>
         </w:rPr>
-        <w:t>CreepGait(steps, speed_lower_is_faster);</w:t>
-      </w:r>
-    </w:p>
-    <w:p>
-      <w:pPr>
-        <w:tabs>
-          <w:tab w:val="left" w:pos="1755"/>
-        </w:tabs>
-        <w:rPr>
-          <w:rFonts w:ascii="Consolas" w:hAnsi="Consolas"/>
-          <w:sz w:val="18"/>
-          <w:szCs w:val="18"/>
-        </w:rPr>
-      </w:pPr>
+        <w:t>CreepGait</w:t>
+      </w:r>
+      <w:proofErr w:type="spellEnd"/>
+      <w:proofErr w:type="gramEnd"/>
+      <w:r>
+        <w:rPr>
+          <w:rFonts w:ascii="Consolas" w:hAnsi="Consolas"/>
+          <w:sz w:val="18"/>
+          <w:szCs w:val="18"/>
+        </w:rPr>
+        <w:t xml:space="preserve">(steps, </w:t>
+      </w:r>
+      <w:proofErr w:type="spellStart"/>
+      <w:r>
+        <w:rPr>
+          <w:rFonts w:ascii="Consolas" w:hAnsi="Consolas"/>
+          <w:sz w:val="18"/>
+          <w:szCs w:val="18"/>
+        </w:rPr>
+        <w:t>speed_lower_is_faster</w:t>
+      </w:r>
+      <w:proofErr w:type="spellEnd"/>
+      <w:r>
+        <w:rPr>
+          <w:rFonts w:ascii="Consolas" w:hAnsi="Consolas"/>
+          <w:sz w:val="18"/>
+          <w:szCs w:val="18"/>
+        </w:rPr>
+        <w:t>);</w:t>
+      </w:r>
+    </w:p>
+    <w:p>
+      <w:pPr>
+        <w:tabs>
+          <w:tab w:val="left" w:pos="1755"/>
+        </w:tabs>
+        <w:rPr>
+          <w:rFonts w:ascii="Consolas" w:hAnsi="Consolas"/>
+          <w:sz w:val="18"/>
+          <w:szCs w:val="18"/>
+        </w:rPr>
+      </w:pPr>
+      <w:proofErr w:type="spellStart"/>
+      <w:proofErr w:type="gramStart"/>
+      <w:r>
+        <w:rPr>
+          <w:rFonts w:ascii="Consolas" w:hAnsi="Consolas"/>
+          <w:sz w:val="18"/>
+          <w:szCs w:val="18"/>
+        </w:rPr>
+        <w:t>q.</w:t>
+      </w:r>
       <w:r>
         <w:rPr>
           <w:rFonts w:ascii="Consolas" w:hAnsi="Consolas"/>
@@ -6526,211 +7421,619 @@
           <w:sz w:val="18"/>
           <w:szCs w:val="18"/>
         </w:rPr>
-        <w:t>CreepGait(steps, speed_lower_is_faster);</w:t>
-      </w:r>
-    </w:p>
-    <w:p>
-      <w:pPr>
-        <w:tabs>
-          <w:tab w:val="left" w:pos="1755"/>
-        </w:tabs>
-        <w:rPr>
-          <w:rFonts w:ascii="Consolas" w:hAnsi="Consolas"/>
-          <w:sz w:val="18"/>
-          <w:szCs w:val="18"/>
-        </w:rPr>
-      </w:pPr>
-    </w:p>
-    <w:p>
-      <w:pPr>
-        <w:tabs>
-          <w:tab w:val="left" w:pos="1755"/>
-        </w:tabs>
-        <w:rPr>
-          <w:rFonts w:ascii="Consolas" w:hAnsi="Consolas"/>
-          <w:sz w:val="18"/>
-          <w:szCs w:val="18"/>
-        </w:rPr>
-      </w:pPr>
-      <w:r>
-        <w:rPr>
-          <w:rFonts w:ascii="Consolas" w:hAnsi="Consolas"/>
-          <w:sz w:val="18"/>
-          <w:szCs w:val="18"/>
-        </w:rPr>
-        <w:t>stepForwardsTrotGait(steps, speed_lower_is_faster);</w:t>
-      </w:r>
-    </w:p>
-    <w:p>
-      <w:pPr>
-        <w:tabs>
-          <w:tab w:val="left" w:pos="1755"/>
-        </w:tabs>
-        <w:rPr>
-          <w:rFonts w:ascii="Consolas" w:hAnsi="Consolas"/>
-          <w:sz w:val="18"/>
-          <w:szCs w:val="18"/>
-        </w:rPr>
-      </w:pPr>
-      <w:r>
-        <w:rPr>
-          <w:rFonts w:ascii="Consolas" w:hAnsi="Consolas"/>
-          <w:sz w:val="18"/>
-          <w:szCs w:val="18"/>
-        </w:rPr>
-        <w:t>stepBackwardsTrotGait(steps, speed_lower_is_faster);</w:t>
-      </w:r>
-    </w:p>
-    <w:p>
-      <w:pPr>
-        <w:tabs>
-          <w:tab w:val="left" w:pos="1755"/>
-        </w:tabs>
-        <w:rPr>
-          <w:rFonts w:ascii="Consolas" w:hAnsi="Consolas"/>
-          <w:sz w:val="18"/>
-          <w:szCs w:val="18"/>
-        </w:rPr>
-      </w:pPr>
-      <w:r>
-        <w:rPr>
-          <w:rFonts w:ascii="Consolas" w:hAnsi="Consolas"/>
-          <w:sz w:val="18"/>
-          <w:szCs w:val="18"/>
-        </w:rPr>
-        <w:t>stepLeftTrotGait(steps, speed_lower_is_faster);</w:t>
-      </w:r>
-    </w:p>
-    <w:p>
-      <w:pPr>
-        <w:tabs>
-          <w:tab w:val="left" w:pos="1755"/>
-        </w:tabs>
-        <w:rPr>
-          <w:rFonts w:ascii="Consolas" w:hAnsi="Consolas"/>
-          <w:sz w:val="18"/>
-          <w:szCs w:val="18"/>
-        </w:rPr>
-      </w:pPr>
-      <w:r>
-        <w:rPr>
-          <w:rFonts w:ascii="Consolas" w:hAnsi="Consolas"/>
-          <w:sz w:val="18"/>
-          <w:szCs w:val="18"/>
-        </w:rPr>
-        <w:t>stepRightTrotGait(steps, speed_lower_is_faster);</w:t>
-      </w:r>
-    </w:p>
-    <w:p>
-      <w:pPr>
-        <w:tabs>
-          <w:tab w:val="left" w:pos="1755"/>
-        </w:tabs>
-        <w:rPr>
-          <w:rFonts w:ascii="Consolas" w:hAnsi="Consolas"/>
-          <w:sz w:val="18"/>
-          <w:szCs w:val="18"/>
-        </w:rPr>
-      </w:pPr>
-    </w:p>
-    <w:p>
-      <w:pPr>
-        <w:tabs>
-          <w:tab w:val="left" w:pos="1755"/>
-        </w:tabs>
-        <w:rPr>
-          <w:rFonts w:ascii="Consolas" w:hAnsi="Consolas"/>
-          <w:sz w:val="18"/>
-          <w:szCs w:val="18"/>
-        </w:rPr>
-      </w:pPr>
-      <w:r>
-        <w:rPr>
-          <w:rFonts w:ascii="Consolas" w:hAnsi="Consolas"/>
-          <w:sz w:val="18"/>
-          <w:szCs w:val="18"/>
-        </w:rPr>
-        <w:t>raiseBody(degrees, speed_lower_is_faster); // negative degrees lower body</w:t>
-      </w:r>
-    </w:p>
-    <w:p>
-      <w:pPr>
-        <w:tabs>
-          <w:tab w:val="left" w:pos="1755"/>
-        </w:tabs>
-        <w:rPr>
-          <w:rFonts w:ascii="Consolas" w:hAnsi="Consolas"/>
-          <w:sz w:val="18"/>
-          <w:szCs w:val="18"/>
-        </w:rPr>
-      </w:pPr>
-      <w:r>
-        <w:rPr>
-          <w:rFonts w:ascii="Consolas" w:hAnsi="Consolas"/>
-          <w:sz w:val="18"/>
-          <w:szCs w:val="18"/>
-        </w:rPr>
-        <w:t>pressUp(x); // Does x press-ups</w:t>
-      </w:r>
-    </w:p>
-    <w:p>
-      <w:pPr>
-        <w:tabs>
-          <w:tab w:val="left" w:pos="1755"/>
-        </w:tabs>
-        <w:rPr>
-          <w:rFonts w:ascii="Consolas" w:hAnsi="Consolas"/>
-          <w:sz w:val="18"/>
-          <w:szCs w:val="18"/>
-        </w:rPr>
-      </w:pPr>
-      <w:r>
-        <w:rPr>
-          <w:rFonts w:ascii="Consolas" w:hAnsi="Consolas"/>
-          <w:sz w:val="18"/>
-          <w:szCs w:val="18"/>
-        </w:rPr>
-        <w:t>squat(x); // Does x squats</w:t>
-      </w:r>
-    </w:p>
-    <w:p>
-      <w:pPr>
-        <w:tabs>
-          <w:tab w:val="left" w:pos="1755"/>
-        </w:tabs>
-        <w:rPr>
-          <w:rFonts w:ascii="Consolas" w:hAnsi="Consolas"/>
-          <w:sz w:val="18"/>
-          <w:szCs w:val="18"/>
-        </w:rPr>
-      </w:pPr>
-    </w:p>
-    <w:p>
-      <w:pPr>
-        <w:tabs>
-          <w:tab w:val="left" w:pos="1755"/>
-        </w:tabs>
-        <w:rPr>
-          <w:rFonts w:ascii="Consolas" w:hAnsi="Consolas"/>
-          <w:sz w:val="18"/>
-          <w:szCs w:val="18"/>
-        </w:rPr>
-      </w:pPr>
-      <w:r>
-        <w:rPr>
-          <w:rFonts w:ascii="Consolas" w:hAnsi="Consolas"/>
-          <w:sz w:val="18"/>
-          <w:szCs w:val="18"/>
-        </w:rPr>
-        <w:t>moveServo(</w:t>
-      </w:r>
-      <w:r>
-        <w:rPr>
-          <w:rFonts w:ascii="Consolas" w:hAnsi="Consolas"/>
-          <w:sz w:val="18"/>
-          <w:szCs w:val="18"/>
-        </w:rPr>
-        <w:t xml:space="preserve">servo, pos); moves servo to position pos. </w:t>
+        <w:t>CreepGait</w:t>
+      </w:r>
+      <w:proofErr w:type="spellEnd"/>
+      <w:proofErr w:type="gramEnd"/>
+      <w:r>
+        <w:rPr>
+          <w:rFonts w:ascii="Consolas" w:hAnsi="Consolas"/>
+          <w:sz w:val="18"/>
+          <w:szCs w:val="18"/>
+        </w:rPr>
+        <w:t xml:space="preserve">(steps, </w:t>
+      </w:r>
+      <w:proofErr w:type="spellStart"/>
+      <w:r>
+        <w:rPr>
+          <w:rFonts w:ascii="Consolas" w:hAnsi="Consolas"/>
+          <w:sz w:val="18"/>
+          <w:szCs w:val="18"/>
+        </w:rPr>
+        <w:t>speed_lower_is_faster</w:t>
+      </w:r>
+      <w:proofErr w:type="spellEnd"/>
+      <w:r>
+        <w:rPr>
+          <w:rFonts w:ascii="Consolas" w:hAnsi="Consolas"/>
+          <w:sz w:val="18"/>
+          <w:szCs w:val="18"/>
+        </w:rPr>
+        <w:t>);</w:t>
+      </w:r>
+    </w:p>
+    <w:p>
+      <w:pPr>
+        <w:tabs>
+          <w:tab w:val="left" w:pos="1755"/>
+        </w:tabs>
+        <w:rPr>
+          <w:rFonts w:ascii="Consolas" w:hAnsi="Consolas"/>
+          <w:sz w:val="18"/>
+          <w:szCs w:val="18"/>
+        </w:rPr>
+      </w:pPr>
+    </w:p>
+    <w:p>
+      <w:pPr>
+        <w:tabs>
+          <w:tab w:val="left" w:pos="1755"/>
+        </w:tabs>
+        <w:rPr>
+          <w:rFonts w:ascii="Consolas" w:hAnsi="Consolas"/>
+          <w:sz w:val="18"/>
+          <w:szCs w:val="18"/>
+        </w:rPr>
+      </w:pPr>
+      <w:proofErr w:type="spellStart"/>
+      <w:proofErr w:type="gramStart"/>
+      <w:r>
+        <w:rPr>
+          <w:rFonts w:ascii="Consolas" w:hAnsi="Consolas"/>
+          <w:sz w:val="18"/>
+          <w:szCs w:val="18"/>
+        </w:rPr>
+        <w:t>q.</w:t>
+      </w:r>
+      <w:r>
+        <w:rPr>
+          <w:rFonts w:ascii="Consolas" w:hAnsi="Consolas"/>
+          <w:sz w:val="18"/>
+          <w:szCs w:val="18"/>
+        </w:rPr>
+        <w:t>stepForwardsTrotGait</w:t>
+      </w:r>
+      <w:proofErr w:type="spellEnd"/>
+      <w:proofErr w:type="gramEnd"/>
+      <w:r>
+        <w:rPr>
+          <w:rFonts w:ascii="Consolas" w:hAnsi="Consolas"/>
+          <w:sz w:val="18"/>
+          <w:szCs w:val="18"/>
+        </w:rPr>
+        <w:t xml:space="preserve">(steps, </w:t>
+      </w:r>
+      <w:proofErr w:type="spellStart"/>
+      <w:r>
+        <w:rPr>
+          <w:rFonts w:ascii="Consolas" w:hAnsi="Consolas"/>
+          <w:sz w:val="18"/>
+          <w:szCs w:val="18"/>
+        </w:rPr>
+        <w:t>speed_lower_is_faster</w:t>
+      </w:r>
+      <w:proofErr w:type="spellEnd"/>
+      <w:r>
+        <w:rPr>
+          <w:rFonts w:ascii="Consolas" w:hAnsi="Consolas"/>
+          <w:sz w:val="18"/>
+          <w:szCs w:val="18"/>
+        </w:rPr>
+        <w:t>);</w:t>
+      </w:r>
+    </w:p>
+    <w:p>
+      <w:pPr>
+        <w:tabs>
+          <w:tab w:val="left" w:pos="1755"/>
+        </w:tabs>
+        <w:rPr>
+          <w:rFonts w:ascii="Consolas" w:hAnsi="Consolas"/>
+          <w:sz w:val="18"/>
+          <w:szCs w:val="18"/>
+        </w:rPr>
+      </w:pPr>
+      <w:proofErr w:type="spellStart"/>
+      <w:proofErr w:type="gramStart"/>
+      <w:r>
+        <w:rPr>
+          <w:rFonts w:ascii="Consolas" w:hAnsi="Consolas"/>
+          <w:sz w:val="18"/>
+          <w:szCs w:val="18"/>
+        </w:rPr>
+        <w:t>q.</w:t>
+      </w:r>
+      <w:r>
+        <w:rPr>
+          <w:rFonts w:ascii="Consolas" w:hAnsi="Consolas"/>
+          <w:sz w:val="18"/>
+          <w:szCs w:val="18"/>
+        </w:rPr>
+        <w:t>stepBackwardsTrotGait</w:t>
+      </w:r>
+      <w:proofErr w:type="spellEnd"/>
+      <w:proofErr w:type="gramEnd"/>
+      <w:r>
+        <w:rPr>
+          <w:rFonts w:ascii="Consolas" w:hAnsi="Consolas"/>
+          <w:sz w:val="18"/>
+          <w:szCs w:val="18"/>
+        </w:rPr>
+        <w:t xml:space="preserve">(steps, </w:t>
+      </w:r>
+      <w:proofErr w:type="spellStart"/>
+      <w:r>
+        <w:rPr>
+          <w:rFonts w:ascii="Consolas" w:hAnsi="Consolas"/>
+          <w:sz w:val="18"/>
+          <w:szCs w:val="18"/>
+        </w:rPr>
+        <w:t>speed_lower_is_faster</w:t>
+      </w:r>
+      <w:proofErr w:type="spellEnd"/>
+      <w:r>
+        <w:rPr>
+          <w:rFonts w:ascii="Consolas" w:hAnsi="Consolas"/>
+          <w:sz w:val="18"/>
+          <w:szCs w:val="18"/>
+        </w:rPr>
+        <w:t>);</w:t>
+      </w:r>
+    </w:p>
+    <w:p>
+      <w:pPr>
+        <w:tabs>
+          <w:tab w:val="left" w:pos="1755"/>
+        </w:tabs>
+        <w:rPr>
+          <w:rFonts w:ascii="Consolas" w:hAnsi="Consolas"/>
+          <w:sz w:val="18"/>
+          <w:szCs w:val="18"/>
+        </w:rPr>
+      </w:pPr>
+      <w:proofErr w:type="spellStart"/>
+      <w:proofErr w:type="gramStart"/>
+      <w:r>
+        <w:rPr>
+          <w:rFonts w:ascii="Consolas" w:hAnsi="Consolas"/>
+          <w:sz w:val="18"/>
+          <w:szCs w:val="18"/>
+        </w:rPr>
+        <w:t>q.</w:t>
+      </w:r>
+      <w:r>
+        <w:rPr>
+          <w:rFonts w:ascii="Consolas" w:hAnsi="Consolas"/>
+          <w:sz w:val="18"/>
+          <w:szCs w:val="18"/>
+        </w:rPr>
+        <w:t>stepLeftTrotGait</w:t>
+      </w:r>
+      <w:proofErr w:type="spellEnd"/>
+      <w:proofErr w:type="gramEnd"/>
+      <w:r>
+        <w:rPr>
+          <w:rFonts w:ascii="Consolas" w:hAnsi="Consolas"/>
+          <w:sz w:val="18"/>
+          <w:szCs w:val="18"/>
+        </w:rPr>
+        <w:t xml:space="preserve">(steps, </w:t>
+      </w:r>
+      <w:proofErr w:type="spellStart"/>
+      <w:r>
+        <w:rPr>
+          <w:rFonts w:ascii="Consolas" w:hAnsi="Consolas"/>
+          <w:sz w:val="18"/>
+          <w:szCs w:val="18"/>
+        </w:rPr>
+        <w:t>speed_lower_is_faster</w:t>
+      </w:r>
+      <w:proofErr w:type="spellEnd"/>
+      <w:r>
+        <w:rPr>
+          <w:rFonts w:ascii="Consolas" w:hAnsi="Consolas"/>
+          <w:sz w:val="18"/>
+          <w:szCs w:val="18"/>
+        </w:rPr>
+        <w:t>);</w:t>
+      </w:r>
+    </w:p>
+    <w:p>
+      <w:pPr>
+        <w:tabs>
+          <w:tab w:val="left" w:pos="1755"/>
+        </w:tabs>
+        <w:rPr>
+          <w:rFonts w:ascii="Consolas" w:hAnsi="Consolas"/>
+          <w:sz w:val="18"/>
+          <w:szCs w:val="18"/>
+        </w:rPr>
+      </w:pPr>
+      <w:proofErr w:type="spellStart"/>
+      <w:proofErr w:type="gramStart"/>
+      <w:r>
+        <w:rPr>
+          <w:rFonts w:ascii="Consolas" w:hAnsi="Consolas"/>
+          <w:sz w:val="18"/>
+          <w:szCs w:val="18"/>
+        </w:rPr>
+        <w:t>q.</w:t>
+      </w:r>
+      <w:r>
+        <w:rPr>
+          <w:rFonts w:ascii="Consolas" w:hAnsi="Consolas"/>
+          <w:sz w:val="18"/>
+          <w:szCs w:val="18"/>
+        </w:rPr>
+        <w:t>stepRightTrotGait</w:t>
+      </w:r>
+      <w:proofErr w:type="spellEnd"/>
+      <w:proofErr w:type="gramEnd"/>
+      <w:r>
+        <w:rPr>
+          <w:rFonts w:ascii="Consolas" w:hAnsi="Consolas"/>
+          <w:sz w:val="18"/>
+          <w:szCs w:val="18"/>
+        </w:rPr>
+        <w:t xml:space="preserve">(steps, </w:t>
+      </w:r>
+      <w:proofErr w:type="spellStart"/>
+      <w:r>
+        <w:rPr>
+          <w:rFonts w:ascii="Consolas" w:hAnsi="Consolas"/>
+          <w:sz w:val="18"/>
+          <w:szCs w:val="18"/>
+        </w:rPr>
+        <w:t>speed_lower_is_faster</w:t>
+      </w:r>
+      <w:proofErr w:type="spellEnd"/>
+      <w:r>
+        <w:rPr>
+          <w:rFonts w:ascii="Consolas" w:hAnsi="Consolas"/>
+          <w:sz w:val="18"/>
+          <w:szCs w:val="18"/>
+        </w:rPr>
+        <w:t>);</w:t>
+      </w:r>
+    </w:p>
+    <w:p>
+      <w:pPr>
+        <w:tabs>
+          <w:tab w:val="left" w:pos="1755"/>
+        </w:tabs>
+        <w:rPr>
+          <w:rFonts w:ascii="Consolas" w:hAnsi="Consolas"/>
+          <w:sz w:val="18"/>
+          <w:szCs w:val="18"/>
+        </w:rPr>
+      </w:pPr>
+    </w:p>
+    <w:p>
+      <w:pPr>
+        <w:tabs>
+          <w:tab w:val="left" w:pos="1755"/>
+        </w:tabs>
+        <w:rPr>
+          <w:rFonts w:ascii="Consolas" w:hAnsi="Consolas"/>
+          <w:sz w:val="18"/>
+          <w:szCs w:val="18"/>
+        </w:rPr>
+      </w:pPr>
+      <w:proofErr w:type="spellStart"/>
+      <w:proofErr w:type="gramStart"/>
+      <w:r>
+        <w:rPr>
+          <w:rFonts w:ascii="Consolas" w:hAnsi="Consolas"/>
+          <w:sz w:val="18"/>
+          <w:szCs w:val="18"/>
+        </w:rPr>
+        <w:t>q.turnRight</w:t>
+      </w:r>
+      <w:proofErr w:type="spellEnd"/>
+      <w:proofErr w:type="gramEnd"/>
+      <w:r>
+        <w:rPr>
+          <w:rFonts w:ascii="Consolas" w:hAnsi="Consolas"/>
+          <w:sz w:val="18"/>
+          <w:szCs w:val="18"/>
+        </w:rPr>
+        <w:t xml:space="preserve">(steps, </w:t>
+      </w:r>
+      <w:proofErr w:type="spellStart"/>
+      <w:r>
+        <w:rPr>
+          <w:rFonts w:ascii="Consolas" w:hAnsi="Consolas"/>
+          <w:sz w:val="18"/>
+          <w:szCs w:val="18"/>
+        </w:rPr>
+        <w:t>speed_lower_is_faster</w:t>
+      </w:r>
+      <w:proofErr w:type="spellEnd"/>
+      <w:r>
+        <w:rPr>
+          <w:rFonts w:ascii="Consolas" w:hAnsi="Consolas"/>
+          <w:sz w:val="18"/>
+          <w:szCs w:val="18"/>
+        </w:rPr>
+        <w:t>);</w:t>
+      </w:r>
+    </w:p>
+    <w:p>
+      <w:pPr>
+        <w:tabs>
+          <w:tab w:val="left" w:pos="1755"/>
+        </w:tabs>
+        <w:rPr>
+          <w:rFonts w:ascii="Consolas" w:hAnsi="Consolas"/>
+          <w:sz w:val="18"/>
+          <w:szCs w:val="18"/>
+        </w:rPr>
+      </w:pPr>
+      <w:proofErr w:type="spellStart"/>
+      <w:proofErr w:type="gramStart"/>
+      <w:r>
+        <w:rPr>
+          <w:rFonts w:ascii="Consolas" w:hAnsi="Consolas"/>
+          <w:sz w:val="18"/>
+          <w:szCs w:val="18"/>
+        </w:rPr>
+        <w:t>q.turnLeft</w:t>
+      </w:r>
+      <w:proofErr w:type="spellEnd"/>
+      <w:proofErr w:type="gramEnd"/>
+      <w:r>
+        <w:rPr>
+          <w:rFonts w:ascii="Consolas" w:hAnsi="Consolas"/>
+          <w:sz w:val="18"/>
+          <w:szCs w:val="18"/>
+        </w:rPr>
+        <w:t xml:space="preserve">(steps, </w:t>
+      </w:r>
+      <w:proofErr w:type="spellStart"/>
+      <w:r>
+        <w:rPr>
+          <w:rFonts w:ascii="Consolas" w:hAnsi="Consolas"/>
+          <w:sz w:val="18"/>
+          <w:szCs w:val="18"/>
+        </w:rPr>
+        <w:t>speed_lower_is_faster</w:t>
+      </w:r>
+      <w:proofErr w:type="spellEnd"/>
+      <w:r>
+        <w:rPr>
+          <w:rFonts w:ascii="Consolas" w:hAnsi="Consolas"/>
+          <w:sz w:val="18"/>
+          <w:szCs w:val="18"/>
+        </w:rPr>
+        <w:t>);</w:t>
+      </w:r>
+    </w:p>
+    <w:p>
+      <w:pPr>
+        <w:tabs>
+          <w:tab w:val="left" w:pos="1755"/>
+        </w:tabs>
+        <w:rPr>
+          <w:rFonts w:ascii="Consolas" w:hAnsi="Consolas"/>
+          <w:sz w:val="18"/>
+          <w:szCs w:val="18"/>
+        </w:rPr>
+      </w:pPr>
+    </w:p>
+    <w:p>
+      <w:pPr>
+        <w:tabs>
+          <w:tab w:val="left" w:pos="1755"/>
+        </w:tabs>
+        <w:rPr>
+          <w:rFonts w:ascii="Consolas" w:hAnsi="Consolas"/>
+          <w:sz w:val="18"/>
+          <w:szCs w:val="18"/>
+        </w:rPr>
+      </w:pPr>
+      <w:proofErr w:type="spellStart"/>
+      <w:proofErr w:type="gramStart"/>
+      <w:r>
+        <w:rPr>
+          <w:rFonts w:ascii="Consolas" w:hAnsi="Consolas"/>
+          <w:sz w:val="18"/>
+          <w:szCs w:val="18"/>
+        </w:rPr>
+        <w:t>q.</w:t>
+      </w:r>
+      <w:r>
+        <w:rPr>
+          <w:rFonts w:ascii="Consolas" w:hAnsi="Consolas"/>
+          <w:sz w:val="18"/>
+          <w:szCs w:val="18"/>
+        </w:rPr>
+        <w:t>raiseBody</w:t>
+      </w:r>
+      <w:proofErr w:type="spellEnd"/>
+      <w:proofErr w:type="gramEnd"/>
+      <w:r>
+        <w:rPr>
+          <w:rFonts w:ascii="Consolas" w:hAnsi="Consolas"/>
+          <w:sz w:val="18"/>
+          <w:szCs w:val="18"/>
+        </w:rPr>
+        <w:t xml:space="preserve">(degrees, </w:t>
+      </w:r>
+      <w:proofErr w:type="spellStart"/>
+      <w:r>
+        <w:rPr>
+          <w:rFonts w:ascii="Consolas" w:hAnsi="Consolas"/>
+          <w:sz w:val="18"/>
+          <w:szCs w:val="18"/>
+        </w:rPr>
+        <w:t>speed_lower_is_faster</w:t>
+      </w:r>
+      <w:proofErr w:type="spellEnd"/>
+      <w:r>
+        <w:rPr>
+          <w:rFonts w:ascii="Consolas" w:hAnsi="Consolas"/>
+          <w:sz w:val="18"/>
+          <w:szCs w:val="18"/>
+        </w:rPr>
+        <w:t>); // negative degrees lower body</w:t>
+      </w:r>
+    </w:p>
+    <w:p>
+      <w:pPr>
+        <w:tabs>
+          <w:tab w:val="left" w:pos="1755"/>
+        </w:tabs>
+        <w:rPr>
+          <w:rFonts w:ascii="Consolas" w:hAnsi="Consolas"/>
+          <w:sz w:val="18"/>
+          <w:szCs w:val="18"/>
+        </w:rPr>
+      </w:pPr>
+      <w:proofErr w:type="spellStart"/>
+      <w:proofErr w:type="gramStart"/>
+      <w:r>
+        <w:rPr>
+          <w:rFonts w:ascii="Consolas" w:hAnsi="Consolas"/>
+          <w:sz w:val="18"/>
+          <w:szCs w:val="18"/>
+        </w:rPr>
+        <w:t>q.</w:t>
+      </w:r>
+      <w:r>
+        <w:rPr>
+          <w:rFonts w:ascii="Consolas" w:hAnsi="Consolas"/>
+          <w:sz w:val="18"/>
+          <w:szCs w:val="18"/>
+        </w:rPr>
+        <w:t>pressUp</w:t>
+      </w:r>
+      <w:proofErr w:type="spellEnd"/>
+      <w:proofErr w:type="gramEnd"/>
+      <w:r>
+        <w:rPr>
+          <w:rFonts w:ascii="Consolas" w:hAnsi="Consolas"/>
+          <w:sz w:val="18"/>
+          <w:szCs w:val="18"/>
+        </w:rPr>
+        <w:t>(x); // Does x press-ups</w:t>
+      </w:r>
+    </w:p>
+    <w:p>
+      <w:pPr>
+        <w:tabs>
+          <w:tab w:val="left" w:pos="1755"/>
+        </w:tabs>
+        <w:rPr>
+          <w:rFonts w:ascii="Consolas" w:hAnsi="Consolas"/>
+          <w:sz w:val="18"/>
+          <w:szCs w:val="18"/>
+        </w:rPr>
+      </w:pPr>
+      <w:proofErr w:type="spellStart"/>
+      <w:proofErr w:type="gramStart"/>
+      <w:r>
+        <w:rPr>
+          <w:rFonts w:ascii="Consolas" w:hAnsi="Consolas"/>
+          <w:sz w:val="18"/>
+          <w:szCs w:val="18"/>
+        </w:rPr>
+        <w:t>q.</w:t>
+      </w:r>
+      <w:r>
+        <w:rPr>
+          <w:rFonts w:ascii="Consolas" w:hAnsi="Consolas"/>
+          <w:sz w:val="18"/>
+          <w:szCs w:val="18"/>
+        </w:rPr>
+        <w:t>squat</w:t>
+      </w:r>
+      <w:proofErr w:type="spellEnd"/>
+      <w:proofErr w:type="gramEnd"/>
+      <w:r>
+        <w:rPr>
+          <w:rFonts w:ascii="Consolas" w:hAnsi="Consolas"/>
+          <w:sz w:val="18"/>
+          <w:szCs w:val="18"/>
+        </w:rPr>
+        <w:t>(x); // Does x squats</w:t>
+      </w:r>
+    </w:p>
+    <w:p>
+      <w:pPr>
+        <w:tabs>
+          <w:tab w:val="left" w:pos="1755"/>
+        </w:tabs>
+        <w:rPr>
+          <w:rFonts w:ascii="Consolas" w:hAnsi="Consolas"/>
+          <w:sz w:val="18"/>
+          <w:szCs w:val="18"/>
+        </w:rPr>
+      </w:pPr>
+    </w:p>
+    <w:p>
+      <w:pPr>
+        <w:tabs>
+          <w:tab w:val="left" w:pos="1755"/>
+        </w:tabs>
+        <w:rPr>
+          <w:rFonts w:ascii="Consolas" w:hAnsi="Consolas"/>
+          <w:sz w:val="18"/>
+          <w:szCs w:val="18"/>
+        </w:rPr>
+      </w:pPr>
+      <w:proofErr w:type="spellStart"/>
+      <w:proofErr w:type="gramStart"/>
+      <w:r>
+        <w:rPr>
+          <w:rFonts w:ascii="Consolas" w:hAnsi="Consolas"/>
+          <w:sz w:val="18"/>
+          <w:szCs w:val="18"/>
+        </w:rPr>
+        <w:t>q.</w:t>
+      </w:r>
+      <w:r>
+        <w:rPr>
+          <w:rFonts w:ascii="Consolas" w:hAnsi="Consolas"/>
+          <w:sz w:val="18"/>
+          <w:szCs w:val="18"/>
+        </w:rPr>
+        <w:t>moveServo</w:t>
+      </w:r>
+      <w:proofErr w:type="spellEnd"/>
+      <w:proofErr w:type="gramEnd"/>
+      <w:r>
+        <w:rPr>
+          <w:rFonts w:ascii="Consolas" w:hAnsi="Consolas"/>
+          <w:sz w:val="18"/>
+          <w:szCs w:val="18"/>
+        </w:rPr>
+        <w:t>(</w:t>
+      </w:r>
+      <w:r>
+        <w:rPr>
+          <w:rFonts w:ascii="Consolas" w:hAnsi="Consolas"/>
+          <w:sz w:val="18"/>
+          <w:szCs w:val="18"/>
+        </w:rPr>
+        <w:t xml:space="preserve">servo, </w:t>
+      </w:r>
+      <w:proofErr w:type="spellStart"/>
+      <w:r>
+        <w:rPr>
+          <w:rFonts w:ascii="Consolas" w:hAnsi="Consolas"/>
+          <w:sz w:val="18"/>
+          <w:szCs w:val="18"/>
+        </w:rPr>
+        <w:t>pos</w:t>
+      </w:r>
+      <w:proofErr w:type="spellEnd"/>
+      <w:r>
+        <w:rPr>
+          <w:rFonts w:ascii="Consolas" w:hAnsi="Consolas"/>
+          <w:sz w:val="18"/>
+          <w:szCs w:val="18"/>
+        </w:rPr>
+        <w:t xml:space="preserve">); moves servo to position pos. </w:t>
       </w:r>
     </w:p>
     <w:p>
@@ -8291,6 +9594,25 @@
 </file>
 
 <file path=customXml/item2.xml><?xml version="1.0" encoding="utf-8"?>
+<b:Sources xmlns:b="http://schemas.openxmlformats.org/officeDocument/2006/bibliography" xmlns="http://schemas.openxmlformats.org/officeDocument/2006/bibliography" SelectedStyle="\APASixthEditionOfficeOnline.xsl" StyleName="APA" Version="6"/>
+</file>
+
+<file path=customXml/item3.xml><?xml version="1.0" encoding="utf-8"?>
+<p:properties xmlns:p="http://schemas.microsoft.com/office/2006/metadata/properties" xmlns:xsi="http://www.w3.org/2001/XMLSchema-instance" xmlns:pc="http://schemas.microsoft.com/office/infopath/2007/PartnerControls">
+  <documentManagement/>
+</p:properties>
+</file>
+
+<file path=customXml/item4.xml><?xml version="1.0" encoding="utf-8"?>
+<?mso-contentType ?>
+<FormTemplates xmlns="http://schemas.microsoft.com/sharepoint/v3/contenttype/forms">
+  <Display>DocumentLibraryForm</Display>
+  <Edit>DocumentLibraryForm</Edit>
+  <New>DocumentLibraryForm</New>
+</FormTemplates>
+</file>
+
+<file path=customXml/item5.xml><?xml version="1.0" encoding="utf-8"?>
 <ct:contentTypeSchema xmlns:ct="http://schemas.microsoft.com/office/2006/metadata/contentType" xmlns:ma="http://schemas.microsoft.com/office/2006/metadata/properties/metaAttributes" ct:_="" ma:_="" ma:contentTypeName="Document" ma:contentTypeID="0x010100A5C6162EDCC1AE4D8FB33ADD197461D6" ma:contentTypeVersion="12" ma:contentTypeDescription="Create a new document." ma:contentTypeScope="" ma:versionID="a703a7de76431d280521c90423e62dfc">
   <xsd:schema xmlns:xsd="http://www.w3.org/2001/XMLSchema" xmlns:xs="http://www.w3.org/2001/XMLSchema" xmlns:p="http://schemas.microsoft.com/office/2006/metadata/properties" xmlns:ns3="194ba3fc-17c3-4817-afa1-4d9d4b8b3966" xmlns:ns4="c176e6e9-b474-4a54-9844-416d7cbf4e14" targetNamespace="http://schemas.microsoft.com/office/2006/metadata/properties" ma:root="true" ma:fieldsID="5f72339cc17fe714a74cd285eb93520d" ns3:_="" ns4:_="">
     <xsd:import namespace="194ba3fc-17c3-4817-afa1-4d9d4b8b3966"/>
@@ -8507,25 +9829,6 @@
 </ct:contentTypeSchema>
 </file>
 
-<file path=customXml/item3.xml><?xml version="1.0" encoding="utf-8"?>
-<?mso-contentType ?>
-<FormTemplates xmlns="http://schemas.microsoft.com/sharepoint/v3/contenttype/forms">
-  <Display>DocumentLibraryForm</Display>
-  <Edit>DocumentLibraryForm</Edit>
-  <New>DocumentLibraryForm</New>
-</FormTemplates>
-</file>
-
-<file path=customXml/item4.xml><?xml version="1.0" encoding="utf-8"?>
-<p:properties xmlns:p="http://schemas.microsoft.com/office/2006/metadata/properties" xmlns:xsi="http://www.w3.org/2001/XMLSchema-instance" xmlns:pc="http://schemas.microsoft.com/office/infopath/2007/PartnerControls">
-  <documentManagement/>
-</p:properties>
-</file>
-
-<file path=customXml/item5.xml><?xml version="1.0" encoding="utf-8"?>
-<b:Sources xmlns:b="http://schemas.openxmlformats.org/officeDocument/2006/bibliography" xmlns="http://schemas.openxmlformats.org/officeDocument/2006/bibliography" SelectedStyle="\APASixthEditionOfficeOnline.xsl" StyleName="APA" Version="6"/>
-</file>
-
 <file path=customXml/itemProps1.xml><?xml version="1.0" encoding="utf-8"?>
 <ds:datastoreItem xmlns:ds="http://schemas.openxmlformats.org/officeDocument/2006/customXml" ds:itemID="{55AF091B-3C7A-41E3-B477-F2FDAA23CFDA}">
   <ds:schemaRefs>
@@ -8535,6 +9838,31 @@
 </file>
 
 <file path=customXml/itemProps2.xml><?xml version="1.0" encoding="utf-8"?>
+<ds:datastoreItem xmlns:ds="http://schemas.openxmlformats.org/officeDocument/2006/customXml" ds:itemID="{D5F9A73D-20DD-446F-9FF2-AE56F6CCA1DE}">
+  <ds:schemaRefs>
+    <ds:schemaRef ds:uri="http://schemas.openxmlformats.org/officeDocument/2006/bibliography"/>
+  </ds:schemaRefs>
+</ds:datastoreItem>
+</file>
+
+<file path=customXml/itemProps3.xml><?xml version="1.0" encoding="utf-8"?>
+<ds:datastoreItem xmlns:ds="http://schemas.openxmlformats.org/officeDocument/2006/customXml" ds:itemID="{158ECA1E-420D-419E-829C-098A02FB68FD}">
+  <ds:schemaRefs>
+    <ds:schemaRef ds:uri="http://schemas.microsoft.com/office/2006/metadata/properties"/>
+    <ds:schemaRef ds:uri="http://schemas.microsoft.com/office/infopath/2007/PartnerControls"/>
+  </ds:schemaRefs>
+</ds:datastoreItem>
+</file>
+
+<file path=customXml/itemProps4.xml><?xml version="1.0" encoding="utf-8"?>
+<ds:datastoreItem xmlns:ds="http://schemas.openxmlformats.org/officeDocument/2006/customXml" ds:itemID="{6B9BE1D5-62B9-4123-85AC-0D5211179300}">
+  <ds:schemaRefs>
+    <ds:schemaRef ds:uri="http://schemas.microsoft.com/sharepoint/v3/contenttype/forms"/>
+  </ds:schemaRefs>
+</ds:datastoreItem>
+</file>
+
+<file path=customXml/itemProps5.xml><?xml version="1.0" encoding="utf-8"?>
 <ds:datastoreItem xmlns:ds="http://schemas.openxmlformats.org/officeDocument/2006/customXml" ds:itemID="{103884CC-935C-46A7-BBA8-91D82BD1111E}">
   <ds:schemaRefs>
     <ds:schemaRef ds:uri="http://schemas.microsoft.com/office/2006/metadata/contentType"/>
@@ -8551,29 +9879,4 @@
     <ds:schemaRef ds:uri="http://schemas.microsoft.com/internal/obd"/>
   </ds:schemaRefs>
 </ds:datastoreItem>
-</file>
-
-<file path=customXml/itemProps3.xml><?xml version="1.0" encoding="utf-8"?>
-<ds:datastoreItem xmlns:ds="http://schemas.openxmlformats.org/officeDocument/2006/customXml" ds:itemID="{6B9BE1D5-62B9-4123-85AC-0D5211179300}">
-  <ds:schemaRefs>
-    <ds:schemaRef ds:uri="http://schemas.microsoft.com/sharepoint/v3/contenttype/forms"/>
-  </ds:schemaRefs>
-</ds:datastoreItem>
-</file>
-
-<file path=customXml/itemProps4.xml><?xml version="1.0" encoding="utf-8"?>
-<ds:datastoreItem xmlns:ds="http://schemas.openxmlformats.org/officeDocument/2006/customXml" ds:itemID="{158ECA1E-420D-419E-829C-098A02FB68FD}">
-  <ds:schemaRefs>
-    <ds:schemaRef ds:uri="http://schemas.microsoft.com/office/2006/metadata/properties"/>
-    <ds:schemaRef ds:uri="http://schemas.microsoft.com/office/infopath/2007/PartnerControls"/>
-  </ds:schemaRefs>
-</ds:datastoreItem>
-</file>
-
-<file path=customXml/itemProps5.xml><?xml version="1.0" encoding="utf-8"?>
-<ds:datastoreItem xmlns:ds="http://schemas.openxmlformats.org/officeDocument/2006/customXml" ds:itemID="{D5F9A73D-20DD-446F-9FF2-AE56F6CCA1DE}">
-  <ds:schemaRefs>
-    <ds:schemaRef ds:uri="http://schemas.openxmlformats.org/officeDocument/2006/bibliography"/>
-  </ds:schemaRefs>
-</ds:datastoreItem>
 </file>
</xml_diff>